<commit_message>
Correct version of Laboratory 2 uploading
</commit_message>
<xml_diff>
--- a/Laboratory 2/SiOC_1_Michal_Bialek_264285.docx
+++ b/Laboratory 2/SiOC_1_Michal_Bialek_264285.docx
@@ -218,7 +218,6 @@
     <w:p>
       <w:pPr>
         <w:spacing w:after="0"/>
-        <w:jc w:val="right"/>
         <w:rPr>
           <w:rFonts w:asciiTheme="majorHAnsi" w:hAnsiTheme="majorHAnsi" w:cstheme="majorHAnsi"/>
           <w:sz w:val="36"/>
@@ -236,35 +235,43 @@
           <w:szCs w:val="36"/>
         </w:rPr>
       </w:pPr>
-    </w:p>
-    <w:p>
-      <w:pPr>
-        <w:spacing w:after="0"/>
-        <w:jc w:val="right"/>
+      <w:r>
         <w:rPr>
           <w:rFonts w:asciiTheme="majorHAnsi" w:hAnsiTheme="majorHAnsi" w:cstheme="majorHAnsi"/>
           <w:sz w:val="36"/>
           <w:szCs w:val="36"/>
         </w:rPr>
-      </w:pPr>
-      <w:r>
+        <w:t>Michał Białek</w:t>
+      </w:r>
+    </w:p>
+    <w:p>
+      <w:pPr>
+        <w:spacing w:after="0"/>
+        <w:jc w:val="right"/>
         <w:rPr>
           <w:rFonts w:asciiTheme="majorHAnsi" w:hAnsiTheme="majorHAnsi" w:cstheme="majorHAnsi"/>
           <w:sz w:val="36"/>
           <w:szCs w:val="36"/>
         </w:rPr>
-        <w:t>Michał Białek</w:t>
-      </w:r>
-    </w:p>
-    <w:p>
-      <w:pPr>
-        <w:spacing w:after="0"/>
-        <w:jc w:val="right"/>
+      </w:pPr>
+      <w:r>
         <w:rPr>
           <w:rFonts w:asciiTheme="majorHAnsi" w:hAnsiTheme="majorHAnsi" w:cstheme="majorHAnsi"/>
           <w:sz w:val="36"/>
           <w:szCs w:val="36"/>
         </w:rPr>
+        <w:t>Nr indeksu: 264285</w:t>
+      </w:r>
+    </w:p>
+    <w:p>
+      <w:pPr>
+        <w:spacing w:after="0"/>
+        <w:jc w:val="right"/>
+        <w:rPr>
+          <w:rFonts w:asciiTheme="majorHAnsi" w:eastAsiaTheme="minorEastAsia" w:hAnsiTheme="majorHAnsi" w:cstheme="majorHAnsi"/>
+          <w:sz w:val="36"/>
+          <w:szCs w:val="36"/>
+        </w:rPr>
       </w:pPr>
       <w:r>
         <w:rPr>
@@ -272,7 +279,87 @@
           <w:sz w:val="36"/>
           <w:szCs w:val="36"/>
         </w:rPr>
-        <w:t>Nr indeksu: 264285</w:t>
+        <w:t>Grupa</w:t>
+      </w:r>
+      <w:r>
+        <w:rPr>
+          <w:rFonts w:asciiTheme="majorHAnsi" w:hAnsiTheme="majorHAnsi" w:cstheme="majorHAnsi"/>
+          <w:sz w:val="36"/>
+          <w:szCs w:val="36"/>
+        </w:rPr>
+        <w:t>:</w:t>
+      </w:r>
+      <w:r>
+        <w:rPr>
+          <w:rFonts w:asciiTheme="majorHAnsi" w:hAnsiTheme="majorHAnsi" w:cstheme="majorHAnsi"/>
+          <w:sz w:val="36"/>
+          <w:szCs w:val="36"/>
+        </w:rPr>
+        <w:t xml:space="preserve"> </w:t>
+      </w:r>
+      <w:r>
+        <w:rPr>
+          <w:rFonts w:asciiTheme="majorHAnsi" w:hAnsiTheme="majorHAnsi" w:cstheme="majorHAnsi"/>
+          <w:sz w:val="36"/>
+          <w:szCs w:val="36"/>
+        </w:rPr>
+        <w:t>6</w:t>
+      </w:r>
+      <w:r>
+        <w:rPr>
+          <w:rFonts w:asciiTheme="majorHAnsi" w:hAnsiTheme="majorHAnsi" w:cstheme="majorHAnsi"/>
+          <w:sz w:val="36"/>
+          <w:szCs w:val="36"/>
+        </w:rPr>
+        <w:t xml:space="preserve">, </w:t>
+      </w:r>
+      <w:r>
+        <w:rPr>
+          <w:rFonts w:asciiTheme="majorHAnsi" w:hAnsiTheme="majorHAnsi" w:cstheme="majorHAnsi"/>
+          <w:sz w:val="36"/>
+          <w:szCs w:val="36"/>
+        </w:rPr>
+        <w:t>WT/</w:t>
+      </w:r>
+      <w:r>
+        <w:rPr>
+          <w:rFonts w:asciiTheme="majorHAnsi" w:hAnsiTheme="majorHAnsi" w:cstheme="majorHAnsi"/>
+          <w:sz w:val="36"/>
+          <w:szCs w:val="36"/>
+        </w:rPr>
+        <w:t>N</w:t>
+      </w:r>
+      <w:r>
+        <w:rPr>
+          <w:rFonts w:asciiTheme="majorHAnsi" w:hAnsiTheme="majorHAnsi" w:cstheme="majorHAnsi"/>
+          <w:sz w:val="36"/>
+          <w:szCs w:val="36"/>
+        </w:rPr>
+        <w:t>P</w:t>
+      </w:r>
+      <w:r>
+        <w:rPr>
+          <w:rFonts w:asciiTheme="majorHAnsi" w:hAnsiTheme="majorHAnsi" w:cstheme="majorHAnsi"/>
+          <w:sz w:val="36"/>
+          <w:szCs w:val="36"/>
+        </w:rPr>
+        <w:t xml:space="preserve"> </w:t>
+      </w:r>
+      <w:r>
+        <w:rPr>
+          <w:rFonts w:asciiTheme="majorHAnsi" w:hAnsiTheme="majorHAnsi" w:cstheme="majorHAnsi"/>
+          <w:sz w:val="36"/>
+          <w:szCs w:val="36"/>
+        </w:rPr>
+        <w:t xml:space="preserve">godz. </w:t>
+      </w:r>
+      <w:r>
+        <w:rPr>
+          <w:rFonts w:asciiTheme="majorHAnsi" w:hAnsiTheme="majorHAnsi" w:cstheme="majorHAnsi"/>
+          <w:sz w:val="36"/>
+          <w:szCs w:val="36"/>
+        </w:rPr>
+        <w:t>18:55</w:t>
       </w:r>
     </w:p>
     <w:p>
@@ -287,110 +374,19 @@
       </w:pPr>
       <w:r>
         <w:rPr>
-          <w:rFonts w:asciiTheme="majorHAnsi" w:hAnsiTheme="majorHAnsi" w:cstheme="majorHAnsi"/>
-          <w:sz w:val="36"/>
-          <w:szCs w:val="36"/>
-        </w:rPr>
-        <w:t>Grupa</w:t>
-      </w:r>
-      <w:r>
-        <w:rPr>
-          <w:rFonts w:asciiTheme="majorHAnsi" w:hAnsiTheme="majorHAnsi" w:cstheme="majorHAnsi"/>
-          <w:sz w:val="36"/>
-          <w:szCs w:val="36"/>
-        </w:rPr>
-        <w:t>:</w:t>
-      </w:r>
-      <w:r>
-        <w:rPr>
-          <w:rFonts w:asciiTheme="majorHAnsi" w:hAnsiTheme="majorHAnsi" w:cstheme="majorHAnsi"/>
-          <w:sz w:val="36"/>
-          <w:szCs w:val="36"/>
-        </w:rPr>
-        <w:t xml:space="preserve"> </w:t>
-      </w:r>
-      <w:r>
-        <w:rPr>
-          <w:rFonts w:asciiTheme="majorHAnsi" w:hAnsiTheme="majorHAnsi" w:cstheme="majorHAnsi"/>
-          <w:sz w:val="36"/>
-          <w:szCs w:val="36"/>
-        </w:rPr>
-        <w:t>6</w:t>
-      </w:r>
-      <w:r>
-        <w:rPr>
-          <w:rFonts w:asciiTheme="majorHAnsi" w:hAnsiTheme="majorHAnsi" w:cstheme="majorHAnsi"/>
-          <w:sz w:val="36"/>
-          <w:szCs w:val="36"/>
-        </w:rPr>
-        <w:t xml:space="preserve">, </w:t>
-      </w:r>
-      <w:r>
-        <w:rPr>
-          <w:rFonts w:asciiTheme="majorHAnsi" w:hAnsiTheme="majorHAnsi" w:cstheme="majorHAnsi"/>
-          <w:sz w:val="36"/>
-          <w:szCs w:val="36"/>
-        </w:rPr>
-        <w:t>WT/</w:t>
-      </w:r>
-      <w:r>
-        <w:rPr>
-          <w:rFonts w:asciiTheme="majorHAnsi" w:hAnsiTheme="majorHAnsi" w:cstheme="majorHAnsi"/>
-          <w:sz w:val="36"/>
-          <w:szCs w:val="36"/>
-        </w:rPr>
-        <w:t>N</w:t>
-      </w:r>
-      <w:r>
-        <w:rPr>
-          <w:rFonts w:asciiTheme="majorHAnsi" w:hAnsiTheme="majorHAnsi" w:cstheme="majorHAnsi"/>
-          <w:sz w:val="36"/>
-          <w:szCs w:val="36"/>
-        </w:rPr>
-        <w:t>P</w:t>
-      </w:r>
-      <w:r>
-        <w:rPr>
-          <w:rFonts w:asciiTheme="majorHAnsi" w:hAnsiTheme="majorHAnsi" w:cstheme="majorHAnsi"/>
-          <w:sz w:val="36"/>
-          <w:szCs w:val="36"/>
-        </w:rPr>
-        <w:t xml:space="preserve"> </w:t>
-      </w:r>
-      <w:r>
-        <w:rPr>
-          <w:rFonts w:asciiTheme="majorHAnsi" w:hAnsiTheme="majorHAnsi" w:cstheme="majorHAnsi"/>
-          <w:sz w:val="36"/>
-          <w:szCs w:val="36"/>
-        </w:rPr>
-        <w:t xml:space="preserve">godz. </w:t>
-      </w:r>
-      <w:r>
-        <w:rPr>
-          <w:rFonts w:asciiTheme="majorHAnsi" w:hAnsiTheme="majorHAnsi" w:cstheme="majorHAnsi"/>
-          <w:sz w:val="36"/>
-          <w:szCs w:val="36"/>
-        </w:rPr>
-        <w:t>18:55</w:t>
-      </w:r>
-    </w:p>
-    <w:p>
-      <w:pPr>
-        <w:spacing w:after="0"/>
-        <w:jc w:val="right"/>
-        <w:rPr>
           <w:rFonts w:asciiTheme="majorHAnsi" w:eastAsiaTheme="minorEastAsia" w:hAnsiTheme="majorHAnsi" w:cstheme="majorHAnsi"/>
           <w:sz w:val="36"/>
           <w:szCs w:val="36"/>
         </w:rPr>
-      </w:pPr>
+        <w:t>Kod zajęć:</w:t>
+      </w:r>
       <w:r>
         <w:rPr>
           <w:rFonts w:asciiTheme="majorHAnsi" w:eastAsiaTheme="minorEastAsia" w:hAnsiTheme="majorHAnsi" w:cstheme="majorHAnsi"/>
           <w:sz w:val="36"/>
           <w:szCs w:val="36"/>
         </w:rPr>
-        <w:t>Kod zajęć:</w:t>
+        <w:t xml:space="preserve"> </w:t>
       </w:r>
       <w:r>
         <w:rPr>
@@ -398,34 +394,34 @@
           <w:sz w:val="36"/>
           <w:szCs w:val="36"/>
         </w:rPr>
-        <w:t xml:space="preserve"> </w:t>
-      </w:r>
-      <w:r>
+        <w:t>W04ISA-SI0009G</w:t>
+      </w:r>
+    </w:p>
+    <w:p>
+      <w:pPr>
+        <w:spacing w:after="0"/>
+        <w:jc w:val="right"/>
         <w:rPr>
           <w:rFonts w:asciiTheme="majorHAnsi" w:eastAsiaTheme="minorEastAsia" w:hAnsiTheme="majorHAnsi" w:cstheme="majorHAnsi"/>
           <w:sz w:val="36"/>
           <w:szCs w:val="36"/>
         </w:rPr>
-        <w:t>W04ISA-SI0009G</w:t>
-      </w:r>
-    </w:p>
-    <w:p>
-      <w:pPr>
-        <w:spacing w:after="0"/>
-        <w:jc w:val="right"/>
+      </w:pPr>
+      <w:r>
         <w:rPr>
           <w:rFonts w:asciiTheme="majorHAnsi" w:eastAsiaTheme="minorEastAsia" w:hAnsiTheme="majorHAnsi" w:cstheme="majorHAnsi"/>
           <w:sz w:val="36"/>
           <w:szCs w:val="36"/>
         </w:rPr>
-      </w:pPr>
+        <w:t xml:space="preserve">Data: </w:t>
+      </w:r>
       <w:r>
         <w:rPr>
           <w:rFonts w:asciiTheme="majorHAnsi" w:eastAsiaTheme="minorEastAsia" w:hAnsiTheme="majorHAnsi" w:cstheme="majorHAnsi"/>
           <w:sz w:val="36"/>
           <w:szCs w:val="36"/>
         </w:rPr>
-        <w:t xml:space="preserve">Data: </w:t>
+        <w:t>10</w:t>
       </w:r>
       <w:r>
         <w:rPr>
@@ -433,7 +429,23 @@
           <w:sz w:val="36"/>
           <w:szCs w:val="36"/>
         </w:rPr>
-        <w:t>29 maj 202</w:t>
+        <w:t xml:space="preserve"> </w:t>
+      </w:r>
+      <w:r>
+        <w:rPr>
+          <w:rFonts w:asciiTheme="majorHAnsi" w:eastAsiaTheme="minorEastAsia" w:hAnsiTheme="majorHAnsi" w:cstheme="majorHAnsi"/>
+          <w:sz w:val="36"/>
+          <w:szCs w:val="36"/>
+        </w:rPr>
+        <w:t>października</w:t>
+      </w:r>
+      <w:r>
+        <w:rPr>
+          <w:rFonts w:asciiTheme="majorHAnsi" w:eastAsiaTheme="minorEastAsia" w:hAnsiTheme="majorHAnsi" w:cstheme="majorHAnsi"/>
+          <w:sz w:val="36"/>
+          <w:szCs w:val="36"/>
+        </w:rPr>
+        <w:t xml:space="preserve"> 202</w:t>
       </w:r>
       <w:r>
         <w:rPr>
@@ -1244,15 +1256,33 @@
     <w:p>
       <w:pPr>
         <w:pStyle w:val="Heading1"/>
-        <w:numPr>
-          <w:ilvl w:val="0"/>
-          <w:numId w:val="7"/>
-        </w:numPr>
-      </w:pPr>
-      <w:r>
-        <w:rPr>
-          <w:rFonts w:eastAsiaTheme="minorEastAsia"/>
-        </w:rPr>
+      </w:pPr>
+    </w:p>
+    <w:p/>
+    <w:p/>
+    <w:p/>
+    <w:p/>
+    <w:p/>
+    <w:p/>
+    <w:p/>
+    <w:p/>
+    <w:p/>
+    <w:p/>
+    <w:p/>
+    <w:p/>
+    <w:p/>
+    <w:p/>
+    <w:p/>
+    <w:p/>
+    <w:p/>
+    <w:p/>
+    <w:p/>
+    <w:p/>
+    <w:p>
+      <w:pPr>
+        <w:pStyle w:val="Heading1"/>
+      </w:pPr>
+      <w:r>
         <w:br w:type="page"/>
       </w:r>
       <w:bookmarkStart w:id="0" w:name="_Toc148479609"/>
@@ -1262,56 +1292,55 @@
       </w:r>
       <w:bookmarkEnd w:id="0"/>
     </w:p>
-    <w:p/>
     <w:p>
       <w:pPr>
-        <w:jc w:val="center"/>
+        <w:jc w:val="both"/>
         <w:rPr>
           <w:rFonts w:ascii="Calibri" w:hAnsi="Calibri" w:cs="Calibri"/>
           <w:color w:val="202122"/>
-          <w:sz w:val="23"/>
-          <w:szCs w:val="23"/>
+          <w:sz w:val="24"/>
+          <w:szCs w:val="24"/>
           <w:shd w:val="clear" w:color="auto" w:fill="FFFFFF"/>
         </w:rPr>
       </w:pPr>
       <w:r>
         <w:rPr>
           <w:rFonts w:ascii="Calibri" w:hAnsi="Calibri" w:cs="Calibri"/>
-          <w:sz w:val="23"/>
-          <w:szCs w:val="23"/>
-        </w:rPr>
-        <w:t xml:space="preserve">Ogólne działanie współczesnych kamer jest dosyć proste, światło wpadające przez soczewkę jest skierowane kierowane na matrycę światłoczułą CMOS </w:t>
+          <w:sz w:val="24"/>
+          <w:szCs w:val="24"/>
+        </w:rPr>
+        <w:t>Ogólne działanie współczesnych kamer jest dosyć proste</w:t>
       </w:r>
       <w:r>
         <w:rPr>
           <w:rFonts w:ascii="Calibri" w:hAnsi="Calibri" w:cs="Calibri"/>
-          <w:sz w:val="23"/>
-          <w:szCs w:val="23"/>
-        </w:rPr>
-        <w:t>(</w:t>
+          <w:sz w:val="24"/>
+          <w:szCs w:val="24"/>
+        </w:rPr>
+        <w:t>. Ś</w:t>
       </w:r>
       <w:r>
         <w:rPr>
           <w:rFonts w:ascii="Calibri" w:hAnsi="Calibri" w:cs="Calibri"/>
-          <w:sz w:val="23"/>
-          <w:szCs w:val="23"/>
-        </w:rPr>
-        <w:t xml:space="preserve">lub </w:t>
+          <w:sz w:val="24"/>
+          <w:szCs w:val="24"/>
+        </w:rPr>
+        <w:t xml:space="preserve">wiatło wpadające przez soczewkę jest kierowane na matrycę światłoczułą CMOS </w:t>
       </w:r>
       <w:r>
         <w:rPr>
           <w:rFonts w:ascii="Calibri" w:hAnsi="Calibri" w:cs="Calibri"/>
-          <w:sz w:val="23"/>
-          <w:szCs w:val="23"/>
-        </w:rPr>
-        <w:t xml:space="preserve">rzadziej </w:t>
+          <w:sz w:val="24"/>
+          <w:szCs w:val="24"/>
+        </w:rPr>
+        <w:t xml:space="preserve">(rzadziej </w:t>
       </w:r>
       <w:r>
         <w:rPr>
           <w:rFonts w:ascii="Calibri" w:hAnsi="Calibri" w:cs="Calibri"/>
           <w:color w:val="202122"/>
-          <w:sz w:val="23"/>
-          <w:szCs w:val="23"/>
+          <w:sz w:val="24"/>
+          <w:szCs w:val="24"/>
           <w:shd w:val="clear" w:color="auto" w:fill="FFFFFF"/>
         </w:rPr>
         <w:t>CCD</w:t>
@@ -1320,18 +1349,88 @@
         <w:rPr>
           <w:rFonts w:ascii="Calibri" w:hAnsi="Calibri" w:cs="Calibri"/>
           <w:color w:val="202122"/>
-          <w:sz w:val="23"/>
-          <w:szCs w:val="23"/>
+          <w:sz w:val="24"/>
+          <w:szCs w:val="24"/>
           <w:shd w:val="clear" w:color="auto" w:fill="FFFFFF"/>
         </w:rPr>
-        <w:t>), na której znajduje się filtr barwny RGB (jest to spowodowane tym, że sama matryca potrafi jedynie odróżnić natężenie światła), który powoduje, że możemy uzyskać kolor obrazu. Następnie sygnał powstały jest konwertowany na sygnały elektryczne przy pomocy tranzystorów, i następnie przy pomocy ścieżek przesyła sygnały do konwertera ADC</w:t>
+        <w:t xml:space="preserve">), na której znajduje się filtr barwny RGB (jest to spowodowane tym, że sama matryca potrafi jedynie odróżnić natężenie światła), który powoduje, że możemy uzyskać kolor obrazu. Następnie </w:t>
       </w:r>
       <w:r>
         <w:rPr>
           <w:rFonts w:ascii="Calibri" w:hAnsi="Calibri" w:cs="Calibri"/>
           <w:color w:val="202122"/>
-          <w:sz w:val="23"/>
-          <w:szCs w:val="23"/>
+          <w:sz w:val="24"/>
+          <w:szCs w:val="24"/>
+          <w:shd w:val="clear" w:color="auto" w:fill="FFFFFF"/>
+        </w:rPr>
+        <w:t>powstały</w:t>
+      </w:r>
+      <w:r>
+        <w:rPr>
+          <w:rFonts w:ascii="Calibri" w:hAnsi="Calibri" w:cs="Calibri"/>
+          <w:color w:val="202122"/>
+          <w:sz w:val="24"/>
+          <w:szCs w:val="24"/>
+          <w:shd w:val="clear" w:color="auto" w:fill="FFFFFF"/>
+        </w:rPr>
+        <w:t xml:space="preserve"> z matrycy </w:t>
+      </w:r>
+      <w:r>
+        <w:rPr>
+          <w:rFonts w:ascii="Calibri" w:hAnsi="Calibri" w:cs="Calibri"/>
+          <w:color w:val="202122"/>
+          <w:sz w:val="24"/>
+          <w:szCs w:val="24"/>
+          <w:shd w:val="clear" w:color="auto" w:fill="FFFFFF"/>
+        </w:rPr>
+        <w:t xml:space="preserve">sygnał jest konwertowany na sygnały elektryczne przy pomocy tranzystorów, i następnie przy pomocy ścieżek </w:t>
+      </w:r>
+      <w:r>
+        <w:rPr>
+          <w:rFonts w:ascii="Calibri" w:hAnsi="Calibri" w:cs="Calibri"/>
+          <w:color w:val="202122"/>
+          <w:sz w:val="24"/>
+          <w:szCs w:val="24"/>
+          <w:shd w:val="clear" w:color="auto" w:fill="FFFFFF"/>
+        </w:rPr>
+        <w:t xml:space="preserve">elektrycznych </w:t>
+      </w:r>
+      <w:r>
+        <w:rPr>
+          <w:rFonts w:ascii="Calibri" w:hAnsi="Calibri" w:cs="Calibri"/>
+          <w:color w:val="202122"/>
+          <w:sz w:val="24"/>
+          <w:szCs w:val="24"/>
+          <w:shd w:val="clear" w:color="auto" w:fill="FFFFFF"/>
+        </w:rPr>
+        <w:t>przesyła</w:t>
+      </w:r>
+      <w:r>
+        <w:rPr>
+          <w:rFonts w:ascii="Calibri" w:hAnsi="Calibri" w:cs="Calibri"/>
+          <w:color w:val="202122"/>
+          <w:sz w:val="24"/>
+          <w:szCs w:val="24"/>
+          <w:shd w:val="clear" w:color="auto" w:fill="FFFFFF"/>
+        </w:rPr>
+        <w:t xml:space="preserve">ne są </w:t>
+      </w:r>
+      <w:r>
+        <w:rPr>
+          <w:rFonts w:ascii="Calibri" w:hAnsi="Calibri" w:cs="Calibri"/>
+          <w:color w:val="202122"/>
+          <w:sz w:val="24"/>
+          <w:szCs w:val="24"/>
+          <w:shd w:val="clear" w:color="auto" w:fill="FFFFFF"/>
+        </w:rPr>
+        <w:t>sygnały do konwertera ADC</w:t>
+      </w:r>
+      <w:r>
+        <w:rPr>
+          <w:rFonts w:ascii="Calibri" w:hAnsi="Calibri" w:cs="Calibri"/>
+          <w:color w:val="202122"/>
+          <w:sz w:val="24"/>
+          <w:szCs w:val="24"/>
           <w:shd w:val="clear" w:color="auto" w:fill="FFFFFF"/>
         </w:rPr>
         <w:t>.</w:t>
@@ -1342,122 +1441,6 @@
         <w:keepNext/>
         <w:jc w:val="center"/>
       </w:pPr>
-      <w:r>
-        <w:rPr>
-          <w:noProof/>
-        </w:rPr>
-        <mc:AlternateContent>
-          <mc:Choice Requires="wps">
-            <w:drawing>
-              <wp:anchor distT="0" distB="0" distL="114300" distR="114300" simplePos="0" relativeHeight="251660288" behindDoc="0" locked="0" layoutInCell="1" allowOverlap="1" wp14:anchorId="71D048DD" wp14:editId="6AE2397A">
-                <wp:simplePos x="0" y="0"/>
-                <wp:positionH relativeFrom="column">
-                  <wp:posOffset>1684020</wp:posOffset>
-                </wp:positionH>
-                <wp:positionV relativeFrom="paragraph">
-                  <wp:posOffset>1358265</wp:posOffset>
-                </wp:positionV>
-                <wp:extent cx="4961890" cy="635"/>
-                <wp:effectExtent l="0" t="0" r="0" b="0"/>
-                <wp:wrapSquare wrapText="bothSides"/>
-                <wp:docPr id="1463868012" name="Text Box 1"/>
-                <wp:cNvGraphicFramePr/>
-                <a:graphic xmlns:a="http://schemas.openxmlformats.org/drawingml/2006/main">
-                  <a:graphicData uri="http://schemas.microsoft.com/office/word/2010/wordprocessingShape">
-                    <wps:wsp>
-                      <wps:cNvSpPr txBox="1"/>
-                      <wps:spPr>
-                        <a:xfrm>
-                          <a:off x="0" y="0"/>
-                          <a:ext cx="4961890" cy="635"/>
-                        </a:xfrm>
-                        <a:prstGeom prst="rect">
-                          <a:avLst/>
-                        </a:prstGeom>
-                        <a:solidFill>
-                          <a:prstClr val="white"/>
-                        </a:solidFill>
-                        <a:ln>
-                          <a:noFill/>
-                        </a:ln>
-                      </wps:spPr>
-                      <wps:txbx>
-                        <w:txbxContent>
-                          <w:p>
-                            <w:pPr>
-                              <w:pStyle w:val="Caption"/>
-                              <w:jc w:val="center"/>
-                              <w:rPr>
-                                <w:rFonts w:ascii="Arial" w:hAnsi="Arial" w:cs="Arial"/>
-                                <w:noProof/>
-                                <w:color w:val="202122"/>
-                                <w:sz w:val="21"/>
-                                <w:szCs w:val="21"/>
-                                <w:shd w:val="clear" w:color="auto" w:fill="FFFFFF"/>
-                              </w:rPr>
-                            </w:pPr>
-                            <w:proofErr w:type="spellStart"/>
-                            <w:r>
-                              <w:t>Figure</w:t>
-                            </w:r>
-                            <w:proofErr w:type="spellEnd"/>
-                            <w:r>
-                              <w:t xml:space="preserve"> 2 - Proces wykonania zdjęcia</w:t>
-                            </w:r>
-                          </w:p>
-                        </w:txbxContent>
-                      </wps:txbx>
-                      <wps:bodyPr rot="0" spcFirstLastPara="0" vertOverflow="overflow" horzOverflow="overflow" vert="horz" wrap="square" lIns="0" tIns="0" rIns="0" bIns="0" numCol="1" spcCol="0" rtlCol="0" fromWordArt="0" anchor="t" anchorCtr="0" forceAA="0" compatLnSpc="1">
-                        <a:prstTxWarp prst="textNoShape">
-                          <a:avLst/>
-                        </a:prstTxWarp>
-                        <a:spAutoFit/>
-                      </wps:bodyPr>
-                    </wps:wsp>
-                  </a:graphicData>
-                </a:graphic>
-              </wp:anchor>
-            </w:drawing>
-          </mc:Choice>
-          <mc:Fallback>
-            <w:pict>
-              <v:shapetype w14:anchorId="71D048DD" id="_x0000_t202" coordsize="21600,21600" o:spt="202" path="m,l,21600r21600,l21600,xe">
-                <v:stroke joinstyle="miter"/>
-                <v:path gradientshapeok="t" o:connecttype="rect"/>
-              </v:shapetype>
-              <v:shape id="Text Box 1" o:spid="_x0000_s1026" type="#_x0000_t202" style="position:absolute;left:0;text-align:left;margin-left:132.6pt;margin-top:106.95pt;width:390.7pt;height:.05pt;z-index:251660288;visibility:visible;mso-wrap-style:square;mso-wrap-distance-left:9pt;mso-wrap-distance-top:0;mso-wrap-distance-right:9pt;mso-wrap-distance-bottom:0;mso-position-horizontal:absolute;mso-position-horizontal-relative:text;mso-position-vertical:absolute;mso-position-vertical-relative:text;v-text-anchor:top" o:gfxdata="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" stroked="f">
-                <v:textbox style="mso-fit-shape-to-text:t" inset="0,0,0,0">
-                  <w:txbxContent>
-                    <w:p>
-                      <w:pPr>
-                        <w:pStyle w:val="Caption"/>
-                        <w:jc w:val="center"/>
-                        <w:rPr>
-                          <w:rFonts w:ascii="Arial" w:hAnsi="Arial" w:cs="Arial"/>
-                          <w:noProof/>
-                          <w:color w:val="202122"/>
-                          <w:sz w:val="21"/>
-                          <w:szCs w:val="21"/>
-                          <w:shd w:val="clear" w:color="auto" w:fill="FFFFFF"/>
-                        </w:rPr>
-                      </w:pPr>
-                      <w:proofErr w:type="spellStart"/>
-                      <w:r>
-                        <w:t>Figure</w:t>
-                      </w:r>
-                      <w:proofErr w:type="spellEnd"/>
-                      <w:r>
-                        <w:t xml:space="preserve"> 2 - Proces wykonania zdjęcia</w:t>
-                      </w:r>
-                    </w:p>
-                  </w:txbxContent>
-                </v:textbox>
-                <w10:wrap type="square"/>
-              </v:shape>
-            </w:pict>
-          </mc:Fallback>
-        </mc:AlternateContent>
-      </w:r>
       <w:r>
         <w:rPr>
           <w:rFonts w:ascii="Arial" w:hAnsi="Arial" w:cs="Arial"/>
@@ -1468,7 +1451,7 @@
           <w:shd w:val="clear" w:color="auto" w:fill="FFFFFF"/>
         </w:rPr>
         <w:drawing>
-          <wp:anchor distT="0" distB="0" distL="114300" distR="114300" simplePos="0" relativeHeight="251658240" behindDoc="0" locked="0" layoutInCell="1" allowOverlap="1" wp14:anchorId="493E93F8" wp14:editId="07F37E17">
+          <wp:anchor distT="0" distB="0" distL="114300" distR="114300" simplePos="0" relativeHeight="251658240" behindDoc="0" locked="0" layoutInCell="1" allowOverlap="1" wp14:anchorId="493E93F8" wp14:editId="7A2CBAF2">
             <wp:simplePos x="0" y="0"/>
             <wp:positionH relativeFrom="margin">
               <wp:align>right</wp:align>
@@ -1586,6 +1569,125 @@
         <w:pStyle w:val="Caption"/>
         <w:jc w:val="center"/>
       </w:pPr>
+      <w:r>
+        <w:rPr>
+          <w:noProof/>
+        </w:rPr>
+        <mc:AlternateContent>
+          <mc:Choice Requires="wps">
+            <w:drawing>
+              <wp:anchor distT="0" distB="0" distL="114300" distR="114300" simplePos="0" relativeHeight="251660288" behindDoc="0" locked="0" layoutInCell="1" allowOverlap="1" wp14:anchorId="71D048DD" wp14:editId="1301D7B4">
+                <wp:simplePos x="0" y="0"/>
+                <wp:positionH relativeFrom="margin">
+                  <wp:align>right</wp:align>
+                </wp:positionH>
+                <wp:positionV relativeFrom="paragraph">
+                  <wp:posOffset>5080</wp:posOffset>
+                </wp:positionV>
+                <wp:extent cx="4961890" cy="204470"/>
+                <wp:effectExtent l="0" t="0" r="0" b="5080"/>
+                <wp:wrapSquare wrapText="bothSides"/>
+                <wp:docPr id="1463868012" name="Text Box 1"/>
+                <wp:cNvGraphicFramePr/>
+                <a:graphic xmlns:a="http://schemas.openxmlformats.org/drawingml/2006/main">
+                  <a:graphicData uri="http://schemas.microsoft.com/office/word/2010/wordprocessingShape">
+                    <wps:wsp>
+                      <wps:cNvSpPr txBox="1"/>
+                      <wps:spPr>
+                        <a:xfrm>
+                          <a:off x="0" y="0"/>
+                          <a:ext cx="4961890" cy="204825"/>
+                        </a:xfrm>
+                        <a:prstGeom prst="rect">
+                          <a:avLst/>
+                        </a:prstGeom>
+                        <a:solidFill>
+                          <a:prstClr val="white"/>
+                        </a:solidFill>
+                        <a:ln>
+                          <a:noFill/>
+                        </a:ln>
+                      </wps:spPr>
+                      <wps:txbx>
+                        <w:txbxContent>
+                          <w:p>
+                            <w:pPr>
+                              <w:pStyle w:val="Caption"/>
+                              <w:jc w:val="center"/>
+                              <w:rPr>
+                                <w:rFonts w:ascii="Arial" w:hAnsi="Arial" w:cs="Arial"/>
+                                <w:noProof/>
+                                <w:color w:val="202122"/>
+                                <w:sz w:val="21"/>
+                                <w:szCs w:val="21"/>
+                                <w:shd w:val="clear" w:color="auto" w:fill="FFFFFF"/>
+                              </w:rPr>
+                            </w:pPr>
+                            <w:proofErr w:type="spellStart"/>
+                            <w:r>
+                              <w:t>Figure</w:t>
+                            </w:r>
+                            <w:proofErr w:type="spellEnd"/>
+                            <w:r>
+                              <w:t xml:space="preserve"> 2 - Proces wykonania zdjęcia</w:t>
+                            </w:r>
+                          </w:p>
+                        </w:txbxContent>
+                      </wps:txbx>
+                      <wps:bodyPr rot="0" spcFirstLastPara="0" vertOverflow="overflow" horzOverflow="overflow" vert="horz" wrap="square" lIns="0" tIns="0" rIns="0" bIns="0" numCol="1" spcCol="0" rtlCol="0" fromWordArt="0" anchor="t" anchorCtr="0" forceAA="0" compatLnSpc="1">
+                        <a:prstTxWarp prst="textNoShape">
+                          <a:avLst/>
+                        </a:prstTxWarp>
+                        <a:noAutofit/>
+                      </wps:bodyPr>
+                    </wps:wsp>
+                  </a:graphicData>
+                </a:graphic>
+                <wp14:sizeRelV relativeFrom="margin">
+                  <wp14:pctHeight>0</wp14:pctHeight>
+                </wp14:sizeRelV>
+              </wp:anchor>
+            </w:drawing>
+          </mc:Choice>
+          <mc:Fallback>
+            <w:pict>
+              <v:shapetype w14:anchorId="71D048DD" id="_x0000_t202" coordsize="21600,21600" o:spt="202" path="m,l,21600r21600,l21600,xe">
+                <v:stroke joinstyle="miter"/>
+                <v:path gradientshapeok="t" o:connecttype="rect"/>
+              </v:shapetype>
+              <v:shape id="Text Box 1" o:spid="_x0000_s1026" type="#_x0000_t202" style="position:absolute;left:0;text-align:left;margin-left:339.5pt;margin-top:.4pt;width:390.7pt;height:16.1pt;z-index:251660288;visibility:visible;mso-wrap-style:square;mso-height-percent:0;mso-wrap-distance-left:9pt;mso-wrap-distance-top:0;mso-wrap-distance-right:9pt;mso-wrap-distance-bottom:0;mso-position-horizontal:right;mso-position-horizontal-relative:margin;mso-position-vertical:absolute;mso-position-vertical-relative:text;mso-height-percent:0;mso-height-relative:margin;v-text-anchor:top" o:gfxdata="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" stroked="f">
+                <v:textbox inset="0,0,0,0">
+                  <w:txbxContent>
+                    <w:p>
+                      <w:pPr>
+                        <w:pStyle w:val="Caption"/>
+                        <w:jc w:val="center"/>
+                        <w:rPr>
+                          <w:rFonts w:ascii="Arial" w:hAnsi="Arial" w:cs="Arial"/>
+                          <w:noProof/>
+                          <w:color w:val="202122"/>
+                          <w:sz w:val="21"/>
+                          <w:szCs w:val="21"/>
+                          <w:shd w:val="clear" w:color="auto" w:fill="FFFFFF"/>
+                        </w:rPr>
+                      </w:pPr>
+                      <w:proofErr w:type="spellStart"/>
+                      <w:r>
+                        <w:t>Figure</w:t>
+                      </w:r>
+                      <w:proofErr w:type="spellEnd"/>
+                      <w:r>
+                        <w:t xml:space="preserve"> 2 - Proces wykonania zdjęcia</w:t>
+                      </w:r>
+                    </w:p>
+                  </w:txbxContent>
+                </v:textbox>
+                <w10:wrap type="square" anchorx="margin"/>
+              </v:shape>
+            </w:pict>
+          </mc:Fallback>
+        </mc:AlternateContent>
+      </w:r>
       <w:proofErr w:type="spellStart"/>
       <w:r>
         <w:t>Figure</w:t>
@@ -1615,29 +1717,49 @@
       </w:r>
       <w:bookmarkEnd w:id="1"/>
     </w:p>
-    <w:p/>
     <w:p>
       <w:pPr>
-        <w:jc w:val="center"/>
-        <w:rPr>
-          <w:sz w:val="23"/>
-          <w:szCs w:val="23"/>
-        </w:rPr>
-      </w:pPr>
+        <w:jc w:val="both"/>
+        <w:rPr>
+          <w:sz w:val="24"/>
+          <w:szCs w:val="24"/>
+        </w:rPr>
+      </w:pPr>
+      <w:r>
+        <w:rPr>
+          <w:sz w:val="24"/>
+          <w:szCs w:val="24"/>
+        </w:rPr>
+        <w:t xml:space="preserve">Kluczowym elementem w tym zjawisku </w:t>
+      </w:r>
+      <w:r>
+        <w:rPr>
+          <w:sz w:val="24"/>
+          <w:szCs w:val="24"/>
+        </w:rPr>
+        <w:t>jest migawka, która służy do zasłaniania/odsłaniania na odpowiedni czas dostępu światła do materiału światłoczułego, w celu jego prawidłowej ekspozycji</w:t>
+      </w:r>
+      <w:r>
+        <w:rPr>
+          <w:sz w:val="24"/>
+          <w:szCs w:val="24"/>
+        </w:rPr>
+        <w:t>.</w:t>
+      </w:r>
       <w:r>
         <w:rPr>
           <w:noProof/>
-          <w:sz w:val="23"/>
-          <w:szCs w:val="23"/>
+          <w:sz w:val="24"/>
+          <w:szCs w:val="24"/>
         </w:rPr>
         <w:drawing>
-          <wp:anchor distT="0" distB="0" distL="114300" distR="114300" simplePos="0" relativeHeight="251661312" behindDoc="0" locked="0" layoutInCell="1" allowOverlap="1" wp14:anchorId="2A4FF67E" wp14:editId="554F9DD8">
+          <wp:anchor distT="0" distB="0" distL="114300" distR="114300" simplePos="0" relativeHeight="251661312" behindDoc="0" locked="0" layoutInCell="1" allowOverlap="1" wp14:anchorId="2A4FF67E" wp14:editId="53CEE503">
             <wp:simplePos x="0" y="0"/>
             <wp:positionH relativeFrom="margin">
               <wp:align>center</wp:align>
             </wp:positionH>
             <wp:positionV relativeFrom="paragraph">
-              <wp:posOffset>1606380</wp:posOffset>
+              <wp:posOffset>1693697</wp:posOffset>
             </wp:positionV>
             <wp:extent cx="3445510" cy="1718945"/>
             <wp:effectExtent l="0" t="0" r="2540" b="0"/>
@@ -1695,31 +1817,108 @@
       </w:r>
       <w:r>
         <w:rPr>
-          <w:sz w:val="23"/>
-          <w:szCs w:val="23"/>
-        </w:rPr>
-        <w:t>Podczas robienia zdjęć naświetlanie matrycy (pobieranie danych o natężeniu światła) nie odbywa się jednocześnie na całej powierzchni. Kluczowym elementem jest migawka, która służy do zasłaniania/odsłaniania na odpowiedni czas dostępu światła do materiału światłoczułego, w celu jego prawidłowej ekspozycji. Odczyt poszczególnych części matrycy nie odbywa się jednocześnie na powierzchni całej matrycy,</w:t>
-      </w:r>
-      <w:r>
-        <w:rPr>
-          <w:sz w:val="23"/>
-          <w:szCs w:val="23"/>
-        </w:rPr>
-        <w:t xml:space="preserve"> lecz poprzez szybkie skanowanie sceny poziomym paskami wertykalnie, lub poziomymi horyzontalnie, co powoduje, że odczyt całej sceny nie odbywa się w tym samym momencie, lecz z stopniowo. Ponieważ istnieje czas pomiędzy odczytem poszczególnych warstw, to szybko poruszające się szybko obiekty, w tym czasie mogą się przemieścić i następna </w:t>
-      </w:r>
-      <w:r>
-        <w:rPr>
-          <w:sz w:val="23"/>
-          <w:szCs w:val="23"/>
+          <w:sz w:val="24"/>
+          <w:szCs w:val="24"/>
+        </w:rPr>
+        <w:t xml:space="preserve"> </w:t>
+      </w:r>
+      <w:r>
+        <w:rPr>
+          <w:sz w:val="24"/>
+          <w:szCs w:val="24"/>
+        </w:rPr>
+        <w:t>Podczas robienia zdjęć naświetlanie matrycy (pobieranie danych o natężeniu światła) nie odbywa się jednocześnie na całej</w:t>
+      </w:r>
+      <w:r>
+        <w:rPr>
+          <w:sz w:val="24"/>
+          <w:szCs w:val="24"/>
+        </w:rPr>
+        <w:t xml:space="preserve"> jej </w:t>
+      </w:r>
+      <w:r>
+        <w:rPr>
+          <w:sz w:val="24"/>
+          <w:szCs w:val="24"/>
+        </w:rPr>
+        <w:t>powierzchni</w:t>
+      </w:r>
+      <w:r>
+        <w:rPr>
+          <w:sz w:val="24"/>
+          <w:szCs w:val="24"/>
+        </w:rPr>
+        <w:t xml:space="preserve">, </w:t>
+      </w:r>
+      <w:r>
+        <w:rPr>
+          <w:sz w:val="24"/>
+          <w:szCs w:val="24"/>
+        </w:rPr>
+        <w:t>lecz poprzez szybkie skanowanie poziomym paskami wertykalnie, lub poziomymi horyzontalnie, co powoduje, że odczyt całe</w:t>
+      </w:r>
+      <w:r>
+        <w:rPr>
+          <w:sz w:val="24"/>
+          <w:szCs w:val="24"/>
+        </w:rPr>
+        <w:t>go</w:t>
+      </w:r>
+      <w:r>
+        <w:rPr>
+          <w:sz w:val="24"/>
+          <w:szCs w:val="24"/>
+        </w:rPr>
+        <w:t xml:space="preserve"> </w:t>
+      </w:r>
+      <w:r>
+        <w:rPr>
+          <w:sz w:val="24"/>
+          <w:szCs w:val="24"/>
+        </w:rPr>
+        <w:t xml:space="preserve">obrazu </w:t>
+      </w:r>
+      <w:r>
+        <w:rPr>
+          <w:sz w:val="24"/>
+          <w:szCs w:val="24"/>
+        </w:rPr>
+        <w:t>nie odbywa się w tym samym momencie, lecz stopniowo</w:t>
+      </w:r>
+      <w:r>
+        <w:rPr>
+          <w:sz w:val="24"/>
+          <w:szCs w:val="24"/>
+        </w:rPr>
+        <w:t xml:space="preserve">. </w:t>
+      </w:r>
+      <w:r>
+        <w:rPr>
+          <w:sz w:val="24"/>
+          <w:szCs w:val="24"/>
+        </w:rPr>
+        <w:t xml:space="preserve">Ponieważ istnieje czas pomiędzy odczytem poszczególnych warstw, to szybko poruszające się szybko obiekty, w tym czasie mogą się przemieścić i następna </w:t>
+      </w:r>
+      <w:r>
+        <w:rPr>
+          <w:sz w:val="24"/>
+          <w:szCs w:val="24"/>
         </w:rPr>
         <w:t>warstwa</w:t>
       </w:r>
       <w:r>
         <w:rPr>
-          <w:sz w:val="23"/>
-          <w:szCs w:val="23"/>
-        </w:rPr>
-        <w:t xml:space="preserve"> odczytu będzie błędna.</w:t>
+          <w:sz w:val="24"/>
+          <w:szCs w:val="24"/>
+        </w:rPr>
+        <w:t xml:space="preserve"> odczytu będzie błędna</w:t>
+      </w:r>
+      <w:r>
+        <w:rPr>
+          <w:sz w:val="24"/>
+          <w:szCs w:val="24"/>
+        </w:rPr>
+        <w:t xml:space="preserve"> co nazywamy zjawiskiem aliasingu.</w:t>
       </w:r>
     </w:p>
     <w:p>
@@ -1732,15 +1931,7 @@
       </w:pPr>
       <w:bookmarkStart w:id="2" w:name="_Toc148479611"/>
       <w:r>
-        <w:t xml:space="preserve">Zniekształcenia wynikające z zjawiska </w:t>
-      </w:r>
-      <w:proofErr w:type="spellStart"/>
-      <w:r>
-        <w:t>roller</w:t>
-      </w:r>
-      <w:proofErr w:type="spellEnd"/>
-      <w:r>
-        <w:t xml:space="preserve"> shutter</w:t>
+        <w:t>Zniekształcenia wynikające z zjawiska roller shutter</w:t>
       </w:r>
       <w:bookmarkEnd w:id="2"/>
     </w:p>
@@ -1900,35 +2091,18 @@
         </w:drawing>
       </w:r>
       <w:r>
-        <w:t>Szum</w:t>
-      </w:r>
-      <w:r>
-        <w:t xml:space="preserve"> obrazu</w:t>
-      </w:r>
-      <w:r>
-        <w:t xml:space="preserve"> (</w:t>
-      </w:r>
-      <w:proofErr w:type="spellStart"/>
-      <w:r>
-        <w:t>jello</w:t>
-      </w:r>
-      <w:proofErr w:type="spellEnd"/>
-      <w:r>
-        <w:t xml:space="preserve"> </w:t>
-      </w:r>
-      <w:proofErr w:type="spellStart"/>
-      <w:r>
-        <w:t>effect</w:t>
-      </w:r>
-      <w:proofErr w:type="spellEnd"/>
-      <w:r>
-        <w:t>)</w:t>
-      </w:r>
-      <w:r>
-        <w:t xml:space="preserve"> </w:t>
+        <w:t xml:space="preserve">Zniekształcenie </w:t>
+      </w:r>
+      <w:r>
+        <w:t>obrazu</w:t>
+      </w:r>
+      <w:r>
+        <w:t xml:space="preserve"> – tzw. </w:t>
+      </w:r>
+      <w:r>
+        <w:t>jello effect</w:t>
       </w:r>
     </w:p>
-    <w:p/>
     <w:p/>
     <w:p>
       <w:pPr>
@@ -2018,10 +2192,10 @@
           <w:noProof/>
         </w:rPr>
         <w:drawing>
-          <wp:anchor distT="0" distB="0" distL="114300" distR="114300" simplePos="0" relativeHeight="251664384" behindDoc="1" locked="0" layoutInCell="1" allowOverlap="1" wp14:anchorId="71C4251E" wp14:editId="557BD250">
+          <wp:anchor distT="0" distB="0" distL="114300" distR="114300" simplePos="0" relativeHeight="251664384" behindDoc="1" locked="0" layoutInCell="1" allowOverlap="1" wp14:anchorId="71C4251E" wp14:editId="1FE338A4">
             <wp:simplePos x="0" y="0"/>
             <wp:positionH relativeFrom="column">
-              <wp:posOffset>463550</wp:posOffset>
+              <wp:posOffset>544017</wp:posOffset>
             </wp:positionH>
             <wp:positionV relativeFrom="paragraph">
               <wp:posOffset>237490</wp:posOffset>
@@ -2093,13 +2267,13 @@
           <w:noProof/>
         </w:rPr>
         <w:drawing>
-          <wp:anchor distT="0" distB="0" distL="114300" distR="114300" simplePos="0" relativeHeight="251665408" behindDoc="1" locked="0" layoutInCell="1" allowOverlap="1" wp14:anchorId="49FC30C0" wp14:editId="0DE99813">
+          <wp:anchor distT="0" distB="0" distL="114300" distR="114300" simplePos="0" relativeHeight="251665408" behindDoc="1" locked="0" layoutInCell="1" allowOverlap="1" wp14:anchorId="49FC30C0" wp14:editId="0C293FF9">
             <wp:simplePos x="0" y="0"/>
             <wp:positionH relativeFrom="column">
-              <wp:posOffset>3329940</wp:posOffset>
+              <wp:posOffset>3710331</wp:posOffset>
             </wp:positionH>
             <wp:positionV relativeFrom="paragraph">
-              <wp:posOffset>257810</wp:posOffset>
+              <wp:posOffset>243179</wp:posOffset>
             </wp:positionV>
             <wp:extent cx="2469515" cy="1851660"/>
             <wp:effectExtent l="0" t="0" r="6985" b="0"/>
@@ -2211,29 +2385,18 @@
       </w:r>
       <w:proofErr w:type="spellStart"/>
       <w:r>
-        <w:t>a</w:t>
-      </w:r>
-      <w:r>
-        <w:t>liasing</w:t>
+        <w:t>aliasing</w:t>
       </w:r>
       <w:proofErr w:type="spellEnd"/>
       <w:r>
-        <w:t xml:space="preserve"> przestrzenny</w:t>
-      </w:r>
-      <w:r>
-        <w:t xml:space="preserve"> jako efekt </w:t>
-      </w:r>
-      <w:proofErr w:type="spellStart"/>
-      <w:r>
-        <w:t>roller</w:t>
-      </w:r>
-      <w:proofErr w:type="spellEnd"/>
-      <w:r>
-        <w:t xml:space="preserve"> shutter</w:t>
+        <w:t xml:space="preserve"> przestrzenny jako efekt roller shutter</w:t>
       </w:r>
       <w:bookmarkEnd w:id="3"/>
     </w:p>
     <w:p>
+      <w:pPr>
+        <w:jc w:val="both"/>
+      </w:pPr>
       <w:r>
         <w:t xml:space="preserve">Zadanie </w:t>
       </w:r>
@@ -2244,15 +2407,7 @@
         <w:t>polegało na odtworzeniu zjawiska aliasingu występującego dla obiektów ruchomych z wykorzystaniem obracającego się śmigła oraz sensora o odczycie sekwencyjnym</w:t>
       </w:r>
       <w:r>
-        <w:t xml:space="preserve">, powtórzenie zjawiska przy zadaniu różnych parametrów, oraz próbie rozwiązania problemu </w:t>
-      </w:r>
-      <w:proofErr w:type="spellStart"/>
-      <w:r>
-        <w:t>roller</w:t>
-      </w:r>
-      <w:proofErr w:type="spellEnd"/>
-      <w:r>
-        <w:t xml:space="preserve"> shutter. </w:t>
+        <w:t xml:space="preserve">, powtórzenie zjawiska przy zadaniu różnych parametrów, oraz próbie rozwiązania problemu roller shutter. </w:t>
       </w:r>
     </w:p>
     <w:p>
@@ -2274,6 +2429,7 @@
     </w:p>
     <w:p>
       <w:pPr>
+        <w:jc w:val="both"/>
         <w:rPr>
           <w:rFonts w:eastAsiaTheme="minorEastAsia"/>
         </w:rPr>
@@ -2336,14 +2492,58 @@
           <w:rPr>
             <w:rFonts w:ascii="Cambria Math" w:hAnsi="Cambria Math"/>
           </w:rPr>
-          <m:t>(Nx+)</m:t>
+          <m:t>(Nx+</m:t>
+        </m:r>
+        <m:f>
+          <m:fPr>
+            <m:ctrlPr>
+              <w:rPr>
+                <w:rFonts w:ascii="Cambria Math" w:hAnsi="Cambria Math"/>
+                <w:i/>
+              </w:rPr>
+            </m:ctrlPr>
+          </m:fPr>
+          <m:num>
+            <m:r>
+              <w:rPr>
+                <w:rFonts w:ascii="Cambria Math" w:hAnsi="Cambria Math"/>
+              </w:rPr>
+              <m:t>Mπ</m:t>
+            </m:r>
+          </m:num>
+          <m:den>
+            <m:r>
+              <w:rPr>
+                <w:rFonts w:ascii="Cambria Math" w:hAnsi="Cambria Math"/>
+              </w:rPr>
+              <m:t>10</m:t>
+            </m:r>
+          </m:den>
+        </m:f>
+        <m:r>
+          <w:rPr>
+            <w:rFonts w:ascii="Cambria Math" w:hAnsi="Cambria Math"/>
+          </w:rPr>
+          <m:t>)</m:t>
         </m:r>
       </m:oMath>
       <w:r>
         <w:rPr>
           <w:rFonts w:eastAsiaTheme="minorEastAsia"/>
         </w:rPr>
-        <w:t>, gdzie N – ilość śmigieł, m – ilość sekwencji obrazu. Następnie funkcja jest wykreślana we współrzędnych biegunowych. W następnej części kodu są definiowane funkcje do przechwytywania obrazu, oraz do rotacji śmigieł.</w:t>
+        <w:t xml:space="preserve">, gdzie N – ilość śmigieł, </w:t>
+      </w:r>
+      <w:r>
+        <w:rPr>
+          <w:rFonts w:eastAsiaTheme="minorEastAsia"/>
+        </w:rPr>
+        <w:t>M</w:t>
+      </w:r>
+      <w:r>
+        <w:rPr>
+          <w:rFonts w:eastAsiaTheme="minorEastAsia"/>
+        </w:rPr>
+        <w:t xml:space="preserve"> – ilość sekwencji obrazu. Następnie funkcja jest wykreślana we współrzędnych biegunowych. W następnej części kodu są definiowane funkcje do przechwytywania obrazu, oraz do rotacji śmigieł.</w:t>
       </w:r>
     </w:p>
     <w:tbl>
@@ -2403,23 +2603,21 @@
                 <w:i w:val="0"/>
                 <w:iCs w:val="0"/>
               </w:rPr>
-              <w:t xml:space="preserve"> - </w:t>
-            </w:r>
-            <w:proofErr w:type="spellStart"/>
+              <w:t xml:space="preserve"> </w:t>
+            </w:r>
             <w:r>
               <w:rPr>
                 <w:i w:val="0"/>
                 <w:iCs w:val="0"/>
               </w:rPr>
-              <w:t>Wings</w:t>
-            </w:r>
-            <w:proofErr w:type="spellEnd"/>
+              <w:t>–</w:t>
+            </w:r>
             <w:r>
               <w:rPr>
                 <w:i w:val="0"/>
                 <w:iCs w:val="0"/>
               </w:rPr>
-              <w:t xml:space="preserve">: 3, </w:t>
+              <w:t xml:space="preserve"> </w:t>
             </w:r>
             <w:proofErr w:type="spellStart"/>
             <w:r>
@@ -2427,7 +2625,7 @@
                 <w:i w:val="0"/>
                 <w:iCs w:val="0"/>
               </w:rPr>
-              <w:t>Sequance</w:t>
+              <w:t>Wings</w:t>
             </w:r>
             <w:proofErr w:type="spellEnd"/>
             <w:r>
@@ -2435,31 +2633,29 @@
                 <w:i w:val="0"/>
                 <w:iCs w:val="0"/>
               </w:rPr>
-              <w:t xml:space="preserve">: 64, </w:t>
-            </w:r>
-            <w:proofErr w:type="spellStart"/>
+              <w:t xml:space="preserve"> =</w:t>
+            </w:r>
             <w:r>
               <w:rPr>
                 <w:i w:val="0"/>
                 <w:iCs w:val="0"/>
               </w:rPr>
-              <w:t>Lenght</w:t>
-            </w:r>
-            <w:proofErr w:type="spellEnd"/>
+              <w:t xml:space="preserve"> 3, </w:t>
+            </w:r>
+            <w:proofErr w:type="spellStart"/>
             <w:r>
               <w:rPr>
                 <w:i w:val="0"/>
                 <w:iCs w:val="0"/>
               </w:rPr>
-              <w:t xml:space="preserve">: </w:t>
-            </w:r>
-            <w:proofErr w:type="spellStart"/>
+              <w:t>S</w:t>
+            </w:r>
             <w:r>
               <w:rPr>
                 <w:i w:val="0"/>
                 <w:iCs w:val="0"/>
               </w:rPr>
-              <w:t>variable</w:t>
+              <w:t>equence</w:t>
             </w:r>
             <w:proofErr w:type="spellEnd"/>
             <w:r>
@@ -2467,29 +2663,29 @@
                 <w:i w:val="0"/>
                 <w:iCs w:val="0"/>
               </w:rPr>
-              <w:t xml:space="preserve"> </w:t>
+              <w:t xml:space="preserve"> =</w:t>
             </w:r>
             <w:r>
               <w:rPr>
                 <w:i w:val="0"/>
                 <w:iCs w:val="0"/>
               </w:rPr>
-              <w:t>, Offset: 0</w:t>
-            </w:r>
+              <w:t xml:space="preserve"> 64, </w:t>
+            </w:r>
+            <w:proofErr w:type="spellStart"/>
             <w:r>
               <w:rPr>
                 <w:i w:val="0"/>
                 <w:iCs w:val="0"/>
               </w:rPr>
-              <w:t xml:space="preserve">; </w:t>
-            </w:r>
-            <w:proofErr w:type="spellStart"/>
+              <w:t>L</w:t>
+            </w:r>
             <w:r>
               <w:rPr>
                 <w:i w:val="0"/>
                 <w:iCs w:val="0"/>
               </w:rPr>
-              <w:t>time</w:t>
+              <w:t>ength</w:t>
             </w:r>
             <w:proofErr w:type="spellEnd"/>
             <w:r>
@@ -2497,7 +2693,58 @@
                 <w:i w:val="0"/>
                 <w:iCs w:val="0"/>
               </w:rPr>
-              <w:t>-step = 64</w:t>
+              <w:t xml:space="preserve"> = </w:t>
+            </w:r>
+            <w:proofErr w:type="spellStart"/>
+            <w:r>
+              <w:rPr>
+                <w:i w:val="0"/>
+                <w:iCs w:val="0"/>
+              </w:rPr>
+              <w:t>variable</w:t>
+            </w:r>
+            <w:proofErr w:type="spellEnd"/>
+            <w:r>
+              <w:rPr>
+                <w:i w:val="0"/>
+                <w:iCs w:val="0"/>
+              </w:rPr>
+              <w:t xml:space="preserve"> </w:t>
+            </w:r>
+            <w:r>
+              <w:rPr>
+                <w:i w:val="0"/>
+                <w:iCs w:val="0"/>
+              </w:rPr>
+              <w:t>, Offset</w:t>
+            </w:r>
+            <w:r>
+              <w:rPr>
+                <w:i w:val="0"/>
+                <w:iCs w:val="0"/>
+              </w:rPr>
+              <w:t xml:space="preserve"> = </w:t>
+            </w:r>
+            <w:r>
+              <w:rPr>
+                <w:i w:val="0"/>
+                <w:iCs w:val="0"/>
+              </w:rPr>
+              <w:t xml:space="preserve">0; </w:t>
+            </w:r>
+            <w:r>
+              <w:rPr>
+                <w:i w:val="0"/>
+                <w:iCs w:val="0"/>
+              </w:rPr>
+              <w:t>T</w:t>
+            </w:r>
+            <w:r>
+              <w:rPr>
+                <w:i w:val="0"/>
+                <w:iCs w:val="0"/>
+              </w:rPr>
+              <w:t>ime-step = 64</w:t>
             </w:r>
           </w:p>
         </w:tc>
@@ -3119,53 +3366,51 @@
                 <w:i w:val="0"/>
                 <w:iCs w:val="0"/>
               </w:rPr>
-              <w:t xml:space="preserve"> - </w:t>
-            </w:r>
-            <w:proofErr w:type="spellStart"/>
+              <w:t xml:space="preserve"> </w:t>
+            </w:r>
             <w:r>
               <w:rPr>
                 <w:i w:val="0"/>
                 <w:iCs w:val="0"/>
               </w:rPr>
-              <w:t>Wings</w:t>
-            </w:r>
-            <w:proofErr w:type="spellEnd"/>
+              <w:t>–</w:t>
+            </w:r>
             <w:r>
               <w:rPr>
                 <w:i w:val="0"/>
                 <w:iCs w:val="0"/>
               </w:rPr>
-              <w:t xml:space="preserve">: </w:t>
-            </w:r>
+              <w:t xml:space="preserve"> </w:t>
+            </w:r>
+            <w:proofErr w:type="spellStart"/>
             <w:r>
               <w:rPr>
                 <w:i w:val="0"/>
                 <w:iCs w:val="0"/>
               </w:rPr>
-              <w:t>6</w:t>
-            </w:r>
+              <w:t>Wings</w:t>
+            </w:r>
+            <w:proofErr w:type="spellEnd"/>
             <w:r>
               <w:rPr>
                 <w:i w:val="0"/>
                 <w:iCs w:val="0"/>
               </w:rPr>
-              <w:t xml:space="preserve">, </w:t>
-            </w:r>
-            <w:proofErr w:type="spellStart"/>
+              <w:t xml:space="preserve"> =</w:t>
+            </w:r>
             <w:r>
               <w:rPr>
                 <w:i w:val="0"/>
                 <w:iCs w:val="0"/>
               </w:rPr>
-              <w:t>Sequance</w:t>
-            </w:r>
-            <w:proofErr w:type="spellEnd"/>
+              <w:t>12</w:t>
+            </w:r>
             <w:r>
               <w:rPr>
                 <w:i w:val="0"/>
                 <w:iCs w:val="0"/>
               </w:rPr>
-              <w:t xml:space="preserve">: 64, </w:t>
+              <w:t xml:space="preserve">, </w:t>
             </w:r>
             <w:proofErr w:type="spellStart"/>
             <w:r>
@@ -3173,31 +3418,29 @@
                 <w:i w:val="0"/>
                 <w:iCs w:val="0"/>
               </w:rPr>
-              <w:t>Lenght</w:t>
-            </w:r>
-            <w:proofErr w:type="spellEnd"/>
+              <w:t>S</w:t>
+            </w:r>
             <w:r>
               <w:rPr>
                 <w:i w:val="0"/>
                 <w:iCs w:val="0"/>
               </w:rPr>
-              <w:t xml:space="preserve">: </w:t>
-            </w:r>
-            <w:proofErr w:type="spellStart"/>
+              <w:t>equence</w:t>
+            </w:r>
+            <w:proofErr w:type="spellEnd"/>
             <w:r>
               <w:rPr>
                 <w:i w:val="0"/>
                 <w:iCs w:val="0"/>
               </w:rPr>
-              <w:t>variable</w:t>
-            </w:r>
-            <w:proofErr w:type="spellEnd"/>
+              <w:t xml:space="preserve"> =</w:t>
+            </w:r>
             <w:r>
               <w:rPr>
                 <w:i w:val="0"/>
                 <w:iCs w:val="0"/>
               </w:rPr>
-              <w:t xml:space="preserve"> , Offset: 0; </w:t>
+              <w:t xml:space="preserve"> 64, </w:t>
             </w:r>
             <w:proofErr w:type="spellStart"/>
             <w:r>
@@ -3205,15 +3448,66 @@
                 <w:i w:val="0"/>
                 <w:iCs w:val="0"/>
               </w:rPr>
-              <w:t>time</w:t>
-            </w:r>
-            <w:proofErr w:type="spellEnd"/>
+              <w:t>L</w:t>
+            </w:r>
             <w:r>
               <w:rPr>
                 <w:i w:val="0"/>
                 <w:iCs w:val="0"/>
               </w:rPr>
-              <w:t>-step = 64</w:t>
+              <w:t>ength</w:t>
+            </w:r>
+            <w:proofErr w:type="spellEnd"/>
+            <w:r>
+              <w:rPr>
+                <w:i w:val="0"/>
+                <w:iCs w:val="0"/>
+              </w:rPr>
+              <w:t xml:space="preserve"> = </w:t>
+            </w:r>
+            <w:proofErr w:type="spellStart"/>
+            <w:r>
+              <w:rPr>
+                <w:i w:val="0"/>
+                <w:iCs w:val="0"/>
+              </w:rPr>
+              <w:t>variable</w:t>
+            </w:r>
+            <w:proofErr w:type="spellEnd"/>
+            <w:r>
+              <w:rPr>
+                <w:i w:val="0"/>
+                <w:iCs w:val="0"/>
+              </w:rPr>
+              <w:t xml:space="preserve"> , Offset</w:t>
+            </w:r>
+            <w:r>
+              <w:rPr>
+                <w:i w:val="0"/>
+                <w:iCs w:val="0"/>
+              </w:rPr>
+              <w:t xml:space="preserve"> = </w:t>
+            </w:r>
+            <w:r>
+              <w:rPr>
+                <w:i w:val="0"/>
+                <w:iCs w:val="0"/>
+              </w:rPr>
+              <w:t xml:space="preserve">0; </w:t>
+            </w:r>
+            <w:r>
+              <w:rPr>
+                <w:i w:val="0"/>
+                <w:iCs w:val="0"/>
+              </w:rPr>
+              <w:t>T</w:t>
+            </w:r>
+            <w:r>
+              <w:rPr>
+                <w:i w:val="0"/>
+                <w:iCs w:val="0"/>
+              </w:rPr>
+              <w:t>ime-step = 64</w:t>
             </w:r>
           </w:p>
         </w:tc>
@@ -3869,10 +4163,7 @@
         <w:t>na sekundę</w:t>
       </w:r>
       <w:r>
-        <w:t xml:space="preserve"> (</w:t>
-      </w:r>
-      <w:r>
-        <w:t xml:space="preserve">parametr </w:t>
+        <w:t xml:space="preserve"> (parametr </w:t>
       </w:r>
       <w:proofErr w:type="spellStart"/>
       <w:r>
@@ -3880,10 +4171,7 @@
       </w:r>
       <w:proofErr w:type="spellEnd"/>
       <w:r>
-        <w:t xml:space="preserve"> czyli ilość linii jaką CMOS czyta w ciągu 1 klatki powoduje, zgodnie z teorią próbkowania, że uzyskiwany obraz jest coraz to dokładniejszy</w:t>
-      </w:r>
-      <w:r>
-        <w:t>)</w:t>
+        <w:t xml:space="preserve"> czyli ilość linii jaką CMOS czyta w ciągu 1 klatki powoduje, zgodnie z teorią próbkowania, że uzyskiwany obraz jest coraz to dokładniejszy)</w:t>
       </w:r>
     </w:p>
     <w:p>
@@ -3909,11 +4197,11 @@
       </w:r>
     </w:p>
     <w:p>
-      <w:r>
-        <w:t>Ad.1 - M</w:t>
-      </w:r>
-      <w:r>
-        <w:t xml:space="preserve">igawki </w:t>
+      <w:pPr>
+        <w:jc w:val="both"/>
+      </w:pPr>
+      <w:r>
+        <w:t xml:space="preserve">Ad.1 - Migawki </w:t>
       </w:r>
       <w:proofErr w:type="spellStart"/>
       <w:r>
@@ -3925,6 +4213,9 @@
       </w:r>
     </w:p>
     <w:p>
+      <w:pPr>
+        <w:jc w:val="both"/>
+      </w:pPr>
       <w:r>
         <w:t xml:space="preserve">Kamera, która ma zastosowaną migawkę </w:t>
       </w:r>
@@ -3937,19 +4228,17 @@
         <w:t xml:space="preserve"> shutter jednocześnie </w:t>
       </w:r>
       <w:r>
-        <w:t xml:space="preserve">pobiera wszystkie informacje z całej matrycy jednocześnie, i dopiero następnie z warstwy pamięci tymczasowej jest sekwencyjnie sczytywana to pamięci trwałej, przez co nie występuje zjawisko rolling shutter. Niestety z powodu, że musi tutaj zostać zastosowana </w:t>
-      </w:r>
-      <w:proofErr w:type="spellStart"/>
-      <w:r>
-        <w:t>wartwa</w:t>
-      </w:r>
-      <w:proofErr w:type="spellEnd"/>
-      <w:r>
-        <w:t xml:space="preserve"> pamięci </w:t>
+        <w:t xml:space="preserve">pobiera wszystkie informacje z całej matrycy jednocześnie, i dopiero następnie z warstwy pamięci tymczasowej jest sekwencyjnie sczytywana to pamięci trwałej, </w:t>
       </w:r>
       <w:r>
         <w:lastRenderedPageBreak/>
-        <w:t xml:space="preserve">tymczasowej, oraz są generowane dodatkowe szumy, które trzeba zniwelować, to koszt kamery z </w:t>
+        <w:t xml:space="preserve">przez co nie występuje zjawisko rolling shutter. Niestety z powodu, że musi tutaj zostać zastosowana </w:t>
+      </w:r>
+      <w:r>
+        <w:t>warstwa</w:t>
+      </w:r>
+      <w:r>
+        <w:t xml:space="preserve"> pamięci tymczasowej, oraz są generowane dodatkowe szumy, które trzeba zniwelować, to koszt kamery z </w:t>
       </w:r>
       <w:proofErr w:type="spellStart"/>
       <w:r>
@@ -4019,11 +4308,21 @@
       </w:r>
     </w:p>
     <w:p>
-      <w:r>
-        <w:t xml:space="preserve">Ad. 2 – Migawka </w:t>
-      </w:r>
-      <w:r>
-        <w:t>GRR</w:t>
+      <w:pPr>
+        <w:jc w:val="both"/>
+        <w:rPr>
+          <w:rFonts w:ascii="Calibri" w:hAnsi="Calibri" w:cs="Calibri"/>
+          <w:sz w:val="24"/>
+          <w:szCs w:val="24"/>
+        </w:rPr>
+      </w:pPr>
+      <w:r>
+        <w:rPr>
+          <w:rFonts w:ascii="Calibri" w:hAnsi="Calibri" w:cs="Calibri"/>
+          <w:sz w:val="24"/>
+          <w:szCs w:val="24"/>
+        </w:rPr>
+        <w:t>Ad. 2 – Migawka GRR</w:t>
       </w:r>
     </w:p>
     <w:p>
@@ -4033,49 +4332,76 @@
           <w:ilvl w:val="0"/>
           <w:numId w:val="14"/>
         </w:numPr>
-      </w:pPr>
-      <w:r>
-        <w:t xml:space="preserve">Jest to migawka gdzie </w:t>
-      </w:r>
-      <w:r>
-        <w:t xml:space="preserve">wszystkie </w:t>
-      </w:r>
-      <w:r>
-        <w:t>piksele</w:t>
-      </w:r>
-      <w:r>
-        <w:t xml:space="preserve"> </w:t>
-      </w:r>
-      <w:r>
-        <w:t xml:space="preserve">są naświetlane jednocześnie, natomiast proces odczytu odbywa się linia po linii z </w:t>
-      </w:r>
-      <w:r>
-        <w:t xml:space="preserve">tymczasowym </w:t>
-      </w:r>
-      <w:r>
-        <w:t xml:space="preserve">opóźnieniem </w:t>
+        <w:jc w:val="both"/>
+        <w:rPr>
+          <w:rFonts w:ascii="Calibri" w:hAnsi="Calibri" w:cs="Calibri"/>
+          <w:sz w:val="24"/>
+          <w:szCs w:val="24"/>
+        </w:rPr>
+      </w:pPr>
+      <w:r>
+        <w:rPr>
+          <w:rFonts w:ascii="Calibri" w:hAnsi="Calibri" w:cs="Calibri"/>
+          <w:sz w:val="24"/>
+          <w:szCs w:val="24"/>
+        </w:rPr>
+        <w:t xml:space="preserve">Jest to migawka gdzie wszystkie </w:t>
+      </w:r>
+      <w:r>
+        <w:rPr>
+          <w:rFonts w:ascii="Calibri" w:hAnsi="Calibri" w:cs="Calibri"/>
+          <w:sz w:val="24"/>
+          <w:szCs w:val="24"/>
+        </w:rPr>
+        <w:t xml:space="preserve">piksele </w:t>
+      </w:r>
+      <w:r>
+        <w:rPr>
+          <w:rFonts w:ascii="Calibri" w:hAnsi="Calibri" w:cs="Calibri"/>
+          <w:sz w:val="24"/>
+          <w:szCs w:val="24"/>
+        </w:rPr>
+        <w:t xml:space="preserve">są naświetlane jednocześnie, natomiast proces odczytu odbywa się linia po linii z tymczasowym opóźnieniem </w:t>
       </w:r>
       <w:proofErr w:type="spellStart"/>
       <w:r>
+        <w:rPr>
+          <w:rFonts w:ascii="Calibri" w:hAnsi="Calibri" w:cs="Calibri"/>
+          <w:sz w:val="24"/>
+          <w:szCs w:val="24"/>
+        </w:rPr>
         <w:t>tRow</w:t>
       </w:r>
       <w:proofErr w:type="spellEnd"/>
       <w:r>
+        <w:rPr>
+          <w:rFonts w:ascii="Calibri" w:hAnsi="Calibri" w:cs="Calibri"/>
+          <w:sz w:val="24"/>
+          <w:szCs w:val="24"/>
+        </w:rPr>
         <w:t xml:space="preserve"> z jednego rządu do drugiego. </w:t>
       </w:r>
     </w:p>
     <w:p>
       <w:pPr>
         <w:jc w:val="center"/>
-      </w:pPr>
-      <w:r>
-        <w:rPr>
+        <w:rPr>
+          <w:rFonts w:ascii="Calibri" w:hAnsi="Calibri" w:cs="Calibri"/>
+          <w:sz w:val="24"/>
+          <w:szCs w:val="24"/>
+        </w:rPr>
+      </w:pPr>
+      <w:r>
+        <w:rPr>
+          <w:rFonts w:ascii="Calibri" w:hAnsi="Calibri" w:cs="Calibri"/>
           <w:noProof/>
+          <w:sz w:val="24"/>
+          <w:szCs w:val="24"/>
         </w:rPr>
         <w:drawing>
-          <wp:inline distT="0" distB="0" distL="0" distR="0" wp14:anchorId="0A8DD92F" wp14:editId="119991A3">
-            <wp:extent cx="4722126" cy="2244893"/>
-            <wp:effectExtent l="0" t="0" r="2540" b="3175"/>
+          <wp:inline distT="0" distB="0" distL="0" distR="0" wp14:anchorId="0A8DD92F" wp14:editId="25EDE978">
+            <wp:extent cx="4353217" cy="2069514"/>
+            <wp:effectExtent l="0" t="0" r="9525" b="6985"/>
             <wp:docPr id="740067785" name="Picture 21" descr="PDF] Neural Global Shutter: Learn to Restore Video from a Rolling Shutter  Camera with Global Reset Feature | Semantic Scholar"/>
             <wp:cNvGraphicFramePr>
               <a:graphicFrameLocks xmlns:a="http://schemas.openxmlformats.org/drawingml/2006/main" noChangeAspect="1"/>
@@ -4103,7 +4429,7 @@
                   <pic:spPr bwMode="auto">
                     <a:xfrm>
                       <a:off x="0" y="0"/>
-                      <a:ext cx="4740264" cy="2253516"/>
+                      <a:ext cx="4375195" cy="2079963"/>
                     </a:xfrm>
                     <a:prstGeom prst="rect">
                       <a:avLst/>
@@ -4132,66 +4458,139 @@
           <w:ilvl w:val="0"/>
           <w:numId w:val="13"/>
         </w:numPr>
+        <w:jc w:val="both"/>
+        <w:rPr>
+          <w:rFonts w:ascii="Calibri" w:hAnsi="Calibri" w:cs="Calibri"/>
+          <w:sz w:val="24"/>
+          <w:szCs w:val="24"/>
+        </w:rPr>
       </w:pPr>
       <w:bookmarkStart w:id="6" w:name="_Toc148479615"/>
       <w:r>
+        <w:rPr>
+          <w:rFonts w:ascii="Calibri" w:hAnsi="Calibri" w:cs="Calibri"/>
+          <w:sz w:val="24"/>
+          <w:szCs w:val="24"/>
+        </w:rPr>
         <w:t>Przydatność wiedzy nt. rolling shutter</w:t>
       </w:r>
       <w:bookmarkEnd w:id="6"/>
       <w:r>
+        <w:rPr>
+          <w:rFonts w:ascii="Calibri" w:hAnsi="Calibri" w:cs="Calibri"/>
+          <w:sz w:val="24"/>
+          <w:szCs w:val="24"/>
+        </w:rPr>
         <w:t xml:space="preserve"> </w:t>
       </w:r>
     </w:p>
     <w:p>
-      <w:r>
+      <w:pPr>
+        <w:jc w:val="both"/>
+        <w:rPr>
+          <w:rFonts w:ascii="Calibri" w:hAnsi="Calibri" w:cs="Calibri"/>
+          <w:sz w:val="24"/>
+          <w:szCs w:val="24"/>
+        </w:rPr>
+      </w:pPr>
+      <w:r>
+        <w:rPr>
+          <w:rFonts w:ascii="Calibri" w:hAnsi="Calibri" w:cs="Calibri"/>
+          <w:sz w:val="24"/>
+          <w:szCs w:val="24"/>
+        </w:rPr>
         <w:t xml:space="preserve">Podczas przetwarzania obrazów np. kodów </w:t>
       </w:r>
       <w:proofErr w:type="spellStart"/>
       <w:r>
+        <w:rPr>
+          <w:rFonts w:ascii="Calibri" w:hAnsi="Calibri" w:cs="Calibri"/>
+          <w:sz w:val="24"/>
+          <w:szCs w:val="24"/>
+        </w:rPr>
         <w:t>DataMatrix</w:t>
       </w:r>
       <w:proofErr w:type="spellEnd"/>
       <w:r>
+        <w:rPr>
+          <w:rFonts w:ascii="Calibri" w:hAnsi="Calibri" w:cs="Calibri"/>
+          <w:sz w:val="24"/>
+          <w:szCs w:val="24"/>
+        </w:rPr>
         <w:t xml:space="preserve"> z produktów, które się poruszają, kamera z migawką rolling shutter niezależnie od </w:t>
       </w:r>
       <w:r>
+        <w:rPr>
+          <w:rFonts w:ascii="Calibri" w:hAnsi="Calibri" w:cs="Calibri"/>
+          <w:sz w:val="24"/>
+          <w:szCs w:val="24"/>
+        </w:rPr>
         <w:t>oświetlenia</w:t>
       </w:r>
       <w:r>
+        <w:rPr>
+          <w:rFonts w:ascii="Calibri" w:hAnsi="Calibri" w:cs="Calibri"/>
+          <w:sz w:val="24"/>
+          <w:szCs w:val="24"/>
+        </w:rPr>
         <w:t xml:space="preserve"> (</w:t>
       </w:r>
       <w:r>
+        <w:rPr>
+          <w:rFonts w:ascii="Calibri" w:hAnsi="Calibri" w:cs="Calibri"/>
+          <w:sz w:val="24"/>
+          <w:szCs w:val="24"/>
+        </w:rPr>
         <w:t>permanentne</w:t>
       </w:r>
       <w:r>
+        <w:rPr>
+          <w:rFonts w:ascii="Calibri" w:hAnsi="Calibri" w:cs="Calibri"/>
+          <w:sz w:val="24"/>
+          <w:szCs w:val="24"/>
+        </w:rPr>
         <w:t xml:space="preserve">, czy inicjalizowane </w:t>
       </w:r>
       <w:proofErr w:type="spellStart"/>
       <w:r>
+        <w:rPr>
+          <w:rFonts w:ascii="Calibri" w:hAnsi="Calibri" w:cs="Calibri"/>
+          <w:sz w:val="24"/>
+          <w:szCs w:val="24"/>
+        </w:rPr>
         <w:t>flashem</w:t>
       </w:r>
       <w:proofErr w:type="spellEnd"/>
       <w:r>
-        <w:t>) nie będzie optymalnym rozwiązaniem, i należy zastosować migawkę rolling shutter, albo programowego rozwiązania (Global reset shutter) z tłumieniem światła otoczenia</w:t>
-      </w:r>
-      <w:r>
-        <w:t>, lub inne z powyżej zaproponowanych metod niwelacji zakłóceń.</w:t>
+        <w:rPr>
+          <w:rFonts w:ascii="Calibri" w:hAnsi="Calibri" w:cs="Calibri"/>
+          <w:sz w:val="24"/>
+          <w:szCs w:val="24"/>
+        </w:rPr>
+        <w:t>) nie będzie optymalnym rozwiązaniem, i należy zastosować migawkę rolling shutter, albo programowego rozwiązania (Global reset shutter) z tłumieniem światła otoczenia, lub inne z powyżej zaproponowanych metod niwelacji zakłóceń.</w:t>
       </w:r>
     </w:p>
     <w:p>
       <w:pPr>
-        <w:rPr>
+        <w:jc w:val="center"/>
+        <w:rPr>
+          <w:rFonts w:ascii="Calibri" w:hAnsi="Calibri" w:cs="Calibri"/>
           <w:noProof/>
-        </w:rPr>
-      </w:pPr>
-      <w:r>
-        <w:rPr>
+          <w:sz w:val="24"/>
+          <w:szCs w:val="24"/>
+        </w:rPr>
+      </w:pPr>
+      <w:r>
+        <w:rPr>
+          <w:rFonts w:ascii="Calibri" w:hAnsi="Calibri" w:cs="Calibri"/>
           <w:noProof/>
+          <w:sz w:val="24"/>
+          <w:szCs w:val="24"/>
         </w:rPr>
         <w:drawing>
-          <wp:inline distT="0" distB="0" distL="0" distR="0" wp14:anchorId="3190C668" wp14:editId="1A184FD6">
-            <wp:extent cx="3199765" cy="2006221"/>
-            <wp:effectExtent l="0" t="0" r="635" b="0"/>
+          <wp:inline distT="0" distB="0" distL="0" distR="0" wp14:anchorId="3190C668" wp14:editId="24F4719A">
+            <wp:extent cx="2917104" cy="1828995"/>
+            <wp:effectExtent l="0" t="0" r="0" b="0"/>
             <wp:docPr id="815177829" name="Picture 1" descr="A screenshot of a computer&#10;&#10;Description automatically generated"/>
             <wp:cNvGraphicFramePr>
               <a:graphicFrameLocks xmlns:a="http://schemas.openxmlformats.org/drawingml/2006/main" noChangeAspect="1"/>
@@ -4211,7 +4610,7 @@
                   <pic:spPr bwMode="auto">
                     <a:xfrm>
                       <a:off x="0" y="0"/>
-                      <a:ext cx="3219751" cy="2018752"/>
+                      <a:ext cx="2942864" cy="1845146"/>
                     </a:xfrm>
                     <a:prstGeom prst="rect">
                       <a:avLst/>
@@ -4233,12 +4632,15 @@
       </w:r>
       <w:r>
         <w:rPr>
+          <w:rFonts w:ascii="Calibri" w:hAnsi="Calibri" w:cs="Calibri"/>
           <w:noProof/>
+          <w:sz w:val="24"/>
+          <w:szCs w:val="24"/>
         </w:rPr>
         <w:drawing>
-          <wp:inline distT="0" distB="0" distL="0" distR="0" wp14:anchorId="6566BC2C" wp14:editId="7EE77C54">
-            <wp:extent cx="3357349" cy="2068735"/>
-            <wp:effectExtent l="0" t="0" r="0" b="8255"/>
+          <wp:inline distT="0" distB="0" distL="0" distR="0" wp14:anchorId="6566BC2C" wp14:editId="14052F22">
+            <wp:extent cx="2793689" cy="1721418"/>
+            <wp:effectExtent l="0" t="0" r="6985" b="0"/>
             <wp:docPr id="2059867918" name="Picture 2" descr="A comparison of qr code&#10;&#10;Description automatically generated"/>
             <wp:cNvGraphicFramePr>
               <a:graphicFrameLocks xmlns:a="http://schemas.openxmlformats.org/drawingml/2006/main" noChangeAspect="1"/>
@@ -4266,7 +4668,7 @@
                   <pic:spPr bwMode="auto">
                     <a:xfrm>
                       <a:off x="0" y="0"/>
-                      <a:ext cx="3388126" cy="2087699"/>
+                      <a:ext cx="2830706" cy="1744227"/>
                     </a:xfrm>
                     <a:prstGeom prst="rect">
                       <a:avLst/>
@@ -4291,40 +4693,82 @@
     <w:p>
       <w:pPr>
         <w:pStyle w:val="Heading1"/>
+        <w:jc w:val="both"/>
+        <w:rPr>
+          <w:rFonts w:cstheme="majorHAnsi"/>
+        </w:rPr>
       </w:pPr>
       <w:bookmarkStart w:id="7" w:name="_Toc148479616"/>
       <w:r>
+        <w:rPr>
+          <w:rFonts w:cstheme="majorHAnsi"/>
+        </w:rPr>
         <w:lastRenderedPageBreak/>
         <w:t>Wnioski</w:t>
       </w:r>
       <w:bookmarkEnd w:id="7"/>
     </w:p>
     <w:p>
+      <w:pPr>
+        <w:jc w:val="both"/>
+        <w:rPr>
+          <w:rFonts w:ascii="Calibri" w:hAnsi="Calibri" w:cs="Calibri"/>
+          <w:sz w:val="24"/>
+          <w:szCs w:val="24"/>
+        </w:rPr>
+      </w:pPr>
       <w:proofErr w:type="spellStart"/>
       <w:r>
+        <w:rPr>
+          <w:rFonts w:ascii="Calibri" w:hAnsi="Calibri" w:cs="Calibri"/>
+          <w:sz w:val="24"/>
+          <w:szCs w:val="24"/>
+        </w:rPr>
         <w:t>Aliasing</w:t>
       </w:r>
       <w:proofErr w:type="spellEnd"/>
       <w:r>
+        <w:rPr>
+          <w:rFonts w:ascii="Calibri" w:hAnsi="Calibri" w:cs="Calibri"/>
+          <w:sz w:val="24"/>
+          <w:szCs w:val="24"/>
+        </w:rPr>
         <w:t xml:space="preserve"> z powodu powszechności matryc CMOS/CCD z migawkami Rolling shutter jest zjawiskiem powszechnym, podczas nagrywania obiektów szybko zmieniających swoje położenie. Zjawisko to jest spowodowane tym, że dane z matrycy są sczytywane sekwencyjne, przez co szybko poruszające się obiekty w trakcie sczytywania zmieniają swoją pozycje dostatecznie szybko, aby uzyskany obraz był zniekształcony. Są dostępne sposoby redukcji zniekształceń poprzez zwiększenie szybkości pobierania warstw obrazu, lub ustawienie się nieruchomo zgodnie z kierunkiem obrotu obiektu, lecz uzyskany efekt może nie być zadawalający, przez co jedynym sensownym rozwiązaniem jest zastosowanie migawki </w:t>
       </w:r>
       <w:proofErr w:type="spellStart"/>
       <w:r>
+        <w:rPr>
+          <w:rFonts w:ascii="Calibri" w:hAnsi="Calibri" w:cs="Calibri"/>
+          <w:sz w:val="24"/>
+          <w:szCs w:val="24"/>
+        </w:rPr>
         <w:t>global</w:t>
       </w:r>
       <w:proofErr w:type="spellEnd"/>
       <w:r>
-        <w:t xml:space="preserve"> shutter lub </w:t>
-      </w:r>
-      <w:r>
-        <w:t xml:space="preserve">Global Reset </w:t>
+        <w:rPr>
+          <w:rFonts w:ascii="Calibri" w:hAnsi="Calibri" w:cs="Calibri"/>
+          <w:sz w:val="24"/>
+          <w:szCs w:val="24"/>
+        </w:rPr>
+        <w:t xml:space="preserve"> shutter lub Global Reset </w:t>
       </w:r>
       <w:proofErr w:type="spellStart"/>
       <w:r>
+        <w:rPr>
+          <w:rFonts w:ascii="Calibri" w:hAnsi="Calibri" w:cs="Calibri"/>
+          <w:sz w:val="24"/>
+          <w:szCs w:val="24"/>
+        </w:rPr>
         <w:t>Release</w:t>
       </w:r>
       <w:proofErr w:type="spellEnd"/>
       <w:r>
+        <w:rPr>
+          <w:rFonts w:ascii="Calibri" w:hAnsi="Calibri" w:cs="Calibri"/>
+          <w:sz w:val="24"/>
+          <w:szCs w:val="24"/>
+        </w:rPr>
         <w:t xml:space="preserve">. Jest również możliwość zastosowania </w:t>
       </w:r>
     </w:p>
@@ -4351,9 +4795,12 @@
           <w:rPr>
             <w:rStyle w:val="Hyperlink"/>
           </w:rPr>
-          <w:t>https://www.youtube.com/watch?v=kM5R8tB5wqQ</w:t>
+          <w:t>https://en.wikipedia.org/wiki/Rolling_shutter</w:t>
         </w:r>
       </w:hyperlink>
+      <w:r>
+        <w:t xml:space="preserve"> </w:t>
+      </w:r>
     </w:p>
     <w:p>
       <w:pPr>
@@ -4363,13 +4810,145 @@
           <w:numId w:val="15"/>
         </w:numPr>
       </w:pPr>
+      <w:hyperlink r:id="rId38" w:history="1">
+        <w:r>
+          <w:rPr>
+            <w:rStyle w:val="Hyperlink"/>
+          </w:rPr>
+          <w:t>https://docs.baslerweb.com/electronic-shutter-types</w:t>
+        </w:r>
+      </w:hyperlink>
+    </w:p>
+    <w:p>
+      <w:pPr>
+        <w:pStyle w:val="ListParagraph"/>
+        <w:numPr>
+          <w:ilvl w:val="0"/>
+          <w:numId w:val="15"/>
+        </w:numPr>
+      </w:pPr>
+      <w:hyperlink r:id="rId39" w:history="1">
+        <w:r>
+          <w:rPr>
+            <w:rStyle w:val="Hyperlink"/>
+          </w:rPr>
+          <w:t>https://www.assured-systems.com/us/understanding-camera-shutter-types/</w:t>
+        </w:r>
+      </w:hyperlink>
+    </w:p>
+    <w:p>
+      <w:pPr>
+        <w:pStyle w:val="ListParagraph"/>
+        <w:numPr>
+          <w:ilvl w:val="0"/>
+          <w:numId w:val="15"/>
+        </w:numPr>
+      </w:pPr>
+      <w:hyperlink r:id="rId40" w:history="1">
+        <w:r>
+          <w:rPr>
+            <w:rStyle w:val="Hyperlink"/>
+          </w:rPr>
+          <w:t>https://blog.cyfrowe.pl/rolling-shutter-2/</w:t>
+        </w:r>
+      </w:hyperlink>
+    </w:p>
+    <w:p>
+      <w:pPr>
+        <w:pStyle w:val="ListParagraph"/>
+        <w:numPr>
+          <w:ilvl w:val="0"/>
+          <w:numId w:val="15"/>
+        </w:numPr>
+      </w:pPr>
+      <w:hyperlink r:id="rId41" w:history="1">
+        <w:r>
+          <w:rPr>
+            <w:rStyle w:val="Hyperlink"/>
+          </w:rPr>
+          <w:t>https://blog.cyfrowe.pl/rolling-shutter-2/</w:t>
+        </w:r>
+      </w:hyperlink>
+    </w:p>
+    <w:p>
+      <w:pPr>
+        <w:pStyle w:val="ListParagraph"/>
+        <w:numPr>
+          <w:ilvl w:val="0"/>
+          <w:numId w:val="15"/>
+        </w:numPr>
+      </w:pPr>
+      <w:hyperlink r:id="rId42" w:history="1">
+        <w:r>
+          <w:rPr>
+            <w:rStyle w:val="Hyperlink"/>
+          </w:rPr>
+          <w:t>https://youtu.be/dNVtMmLlnoE?si=mp7PQE5qD_fXXZ_A</w:t>
+        </w:r>
+      </w:hyperlink>
+    </w:p>
+    <w:p>
+      <w:pPr>
+        <w:pStyle w:val="ListParagraph"/>
+        <w:numPr>
+          <w:ilvl w:val="0"/>
+          <w:numId w:val="15"/>
+        </w:numPr>
+      </w:pPr>
+      <w:hyperlink r:id="rId43" w:history="1">
+        <w:r>
+          <w:rPr>
+            <w:rStyle w:val="Hyperlink"/>
+          </w:rPr>
+          <w:t>https://youtu.be/qk0XdmJxywQ?si=wcVnpguBKJml1YCZ</w:t>
+        </w:r>
+      </w:hyperlink>
+    </w:p>
+    <w:p>
+      <w:pPr>
+        <w:pStyle w:val="ListParagraph"/>
+        <w:numPr>
+          <w:ilvl w:val="0"/>
+          <w:numId w:val="15"/>
+        </w:numPr>
+      </w:pPr>
+      <w:hyperlink r:id="rId44" w:history="1">
+        <w:r>
+          <w:rPr>
+            <w:rStyle w:val="Hyperlink"/>
+          </w:rPr>
+          <w:t>https://www.get-cameras.com/FAQ-ROLLING-VS-GLOBAL-SHUTTER</w:t>
+        </w:r>
+      </w:hyperlink>
+    </w:p>
+    <w:p>
+      <w:pPr>
+        <w:pStyle w:val="ListParagraph"/>
+        <w:numPr>
+          <w:ilvl w:val="0"/>
+          <w:numId w:val="15"/>
+        </w:numPr>
+      </w:pPr>
+      <w:hyperlink r:id="rId45" w:history="1">
+        <w:r>
+          <w:rPr>
+            <w:rStyle w:val="Hyperlink"/>
+          </w:rPr>
+          <w:t>https://www.baumer.com/pl/pl/serwis-i-wsparcie/zasada-dziaania/function-principle-and-applications-of-rolling-shutter-cmos-cameras/a/CMOS-rolling-shutter-cameras</w:t>
+        </w:r>
+      </w:hyperlink>
+    </w:p>
+    <w:p>
+      <w:pPr>
+        <w:ind w:left="360"/>
+      </w:pPr>
     </w:p>
     <w:p/>
     <w:p/>
     <w:p/>
     <w:p/>
-    <w:p/>
     <w:sectPr>
+      <w:footerReference w:type="default" r:id="rId46"/>
       <w:pgSz w:w="11906" w:h="16838"/>
       <w:pgMar w:top="720" w:right="720" w:bottom="720" w:left="720" w:header="708" w:footer="708" w:gutter="0"/>
       <w:cols w:space="708"/>
@@ -4403,6 +4982,48 @@
     </w:p>
   </w:endnote>
 </w:endnotes>
+</file>
+
+<file path=word/footer1.xml><?xml version="1.0" encoding="utf-8"?>
+<w:ftr xmlns:wpc="http://schemas.microsoft.com/office/word/2010/wordprocessingCanvas" xmlns:cx="http://schemas.microsoft.com/office/drawing/2014/chartex" xmlns:cx1="http://schemas.microsoft.com/office/drawing/2015/9/8/chartex" xmlns:cx2="http://schemas.microsoft.com/office/drawing/2015/10/21/chartex" xmlns:cx3="http://schemas.microsoft.com/office/drawing/2016/5/9/chartex" xmlns:cx4="http://schemas.microsoft.com/office/drawing/2016/5/10/chartex" xmlns:cx5="http://schemas.microsoft.com/office/drawing/2016/5/11/chartex" xmlns:cx6="http://schemas.microsoft.com/office/drawing/2016/5/12/chartex" xmlns:cx7="http://schemas.microsoft.com/office/drawing/2016/5/13/chartex" xmlns:cx8="http://schemas.microsoft.com/office/drawing/2016/5/14/chartex" xmlns:mc="http://schemas.openxmlformats.org/markup-compatibility/2006" xmlns:aink="http://schemas.microsoft.com/office/drawing/2016/ink" xmlns:am3d="http://schemas.microsoft.com/office/drawing/2017/model3d" xmlns:o="urn:schemas-microsoft-com:office:office" xmlns:oel="http://schemas.microsoft.com/office/2019/extlst" xmlns:r="http://schemas.openxmlformats.org/officeDocument/2006/relationships" xmlns:m="http://schemas.openxmlformats.org/officeDocument/2006/math" xmlns:v="urn:schemas-microsoft-com:vml" xmlns:wp14="http://schemas.microsoft.com/office/word/2010/wordprocessingDrawing" xmlns:wp="http://schemas.openxmlformats.org/drawingml/2006/wordprocessingDrawing" xmlns:w10="urn:schemas-microsoft-com:office:word" xmlns:w="http://schemas.openxmlformats.org/wordprocessingml/2006/main" xmlns:w14="http://schemas.microsoft.com/office/word/2010/wordml" xmlns:w15="http://schemas.microsoft.com/office/word/2012/wordml" xmlns:w16cex="http://schemas.microsoft.com/office/word/2018/wordml/cex" xmlns:w16cid="http://schemas.microsoft.com/office/word/2016/wordml/cid" xmlns:w16="http://schemas.microsoft.com/office/word/2018/wordml" xmlns:w16sdtdh="http://schemas.microsoft.com/office/word/2020/wordml/sdtdatahash" xmlns:w16se="http://schemas.microsoft.com/office/word/2015/wordml/symex" xmlns:wpg="http://schemas.microsoft.com/office/word/2010/wordprocessingGroup" xmlns:wpi="http://schemas.microsoft.com/office/word/2010/wordprocessingInk" xmlns:wne="http://schemas.microsoft.com/office/word/2006/wordml" xmlns:wps="http://schemas.microsoft.com/office/word/2010/wordprocessingShape" mc:Ignorable="w14 w15 w16se w16cid w16 w16cex w16sdtdh wp14">
+  <w:sdt>
+    <w:sdtPr>
+      <w:id w:val="-962345662"/>
+      <w:docPartObj>
+        <w:docPartGallery w:val="Page Numbers (Bottom of Page)"/>
+        <w:docPartUnique/>
+      </w:docPartObj>
+    </w:sdtPr>
+    <w:sdtContent>
+      <w:p>
+        <w:pPr>
+          <w:pStyle w:val="Footer"/>
+          <w:jc w:val="right"/>
+        </w:pPr>
+        <w:r>
+          <w:fldChar w:fldCharType="begin"/>
+        </w:r>
+        <w:r>
+          <w:instrText>PAGE   \* MERGEFORMAT</w:instrText>
+        </w:r>
+        <w:r>
+          <w:fldChar w:fldCharType="separate"/>
+        </w:r>
+        <w:r>
+          <w:t>2</w:t>
+        </w:r>
+        <w:r>
+          <w:fldChar w:fldCharType="end"/>
+        </w:r>
+      </w:p>
+    </w:sdtContent>
+  </w:sdt>
+  <w:p>
+    <w:pPr>
+      <w:pStyle w:val="Footer"/>
+    </w:pPr>
+  </w:p>
+</w:ftr>
 </file>
 
 <file path=word/footnotes.xml><?xml version="1.0" encoding="utf-8"?>
@@ -6402,6 +7023,7 @@
   <w:style w:type="character" w:default="1" w:styleId="DefaultParagraphFont">
     <w:name w:val="Default Paragraph Font"/>
     <w:uiPriority w:val="1"/>
+    <w:semiHidden/>
     <w:unhideWhenUsed/>
   </w:style>
   <w:style w:type="table" w:default="1" w:styleId="TableNormal">
@@ -6677,6 +7299,14 @@
       <w:spacing w:after="100"/>
       <w:ind w:left="220"/>
     </w:pPr>
+  </w:style>
+  <w:style w:type="character" w:styleId="LineNumber">
+    <w:name w:val="line number"/>
+    <w:basedOn w:val="DefaultParagraphFont"/>
+    <w:uiPriority w:val="99"/>
+    <w:semiHidden/>
+    <w:unhideWhenUsed/>
+    <w:rsid w:val="004628FB"/>
   </w:style>
 </w:styles>
 </file>
@@ -6977,10 +7607,6 @@
 </file>
 
 <file path=customXml/item1.xml><?xml version="1.0" encoding="utf-8"?>
-<b:Sources xmlns:b="http://schemas.openxmlformats.org/officeDocument/2006/bibliography" xmlns="http://schemas.openxmlformats.org/officeDocument/2006/bibliography" SelectedStyle="\APASixthEditionOfficeOnline.xsl" StyleName="APA" Version="6"/>
-</file>
-
-<file path=customXml/item2.xml><?xml version="1.0" encoding="utf-8"?>
 <p:properties xmlns:p="http://schemas.microsoft.com/office/2006/metadata/properties" xmlns:xsi="http://www.w3.org/2001/XMLSchema-instance" xmlns:pc="http://schemas.microsoft.com/office/infopath/2007/PartnerControls">
   <documentManagement>
     <_activity xmlns="bc966056-1b0b-4b08-834f-e1e7c3b6ae1b" xsi:nil="true"/>
@@ -6988,16 +7614,11 @@
 </p:properties>
 </file>
 
-<file path=customXml/item3.xml><?xml version="1.0" encoding="utf-8"?>
-<?mso-contentType ?>
-<FormTemplates xmlns="http://schemas.microsoft.com/sharepoint/v3/contenttype/forms">
-  <Display>DocumentLibraryForm</Display>
-  <Edit>DocumentLibraryForm</Edit>
-  <New>DocumentLibraryForm</New>
-</FormTemplates>
+<file path=customXml/item2.xml><?xml version="1.0" encoding="utf-8"?>
+<b:Sources xmlns:b="http://schemas.openxmlformats.org/officeDocument/2006/bibliography" xmlns="http://schemas.openxmlformats.org/officeDocument/2006/bibliography" SelectedStyle="\APASixthEditionOfficeOnline.xsl" StyleName="APA" Version="6"/>
 </file>
 
-<file path=customXml/item4.xml><?xml version="1.0" encoding="utf-8"?>
+<file path=customXml/item3.xml><?xml version="1.0" encoding="utf-8"?>
 <ct:contentTypeSchema xmlns:ct="http://schemas.microsoft.com/office/2006/metadata/contentType" xmlns:ma="http://schemas.microsoft.com/office/2006/metadata/properties/metaAttributes" ct:_="" ma:_="" ma:contentTypeName="Dokument" ma:contentTypeID="0x010100E3CF9C166ADBC349B829E928B0C13279" ma:contentTypeVersion="14" ma:contentTypeDescription="Utwórz nowy dokument." ma:contentTypeScope="" ma:versionID="1174a8dc70387ad9dcd5e16eac6b1e08">
   <xsd:schema xmlns:xsd="http://www.w3.org/2001/XMLSchema" xmlns:xs="http://www.w3.org/2001/XMLSchema" xmlns:p="http://schemas.microsoft.com/office/2006/metadata/properties" xmlns:ns3="bc966056-1b0b-4b08-834f-e1e7c3b6ae1b" xmlns:ns4="2881c614-91ed-4f68-96d3-3eb8587f1990" targetNamespace="http://schemas.microsoft.com/office/2006/metadata/properties" ma:root="true" ma:fieldsID="91bacc762c958f657ff0b5abb256694c" ns3:_="" ns4:_="">
     <xsd:import namespace="bc966056-1b0b-4b08-834f-e1e7c3b6ae1b"/>
@@ -7226,15 +7847,16 @@
 </ct:contentTypeSchema>
 </file>
 
-<file path=customXml/itemProps1.xml><?xml version="1.0" encoding="utf-8"?>
-<ds:datastoreItem xmlns:ds="http://schemas.openxmlformats.org/officeDocument/2006/customXml" ds:itemID="{E35C46A7-D8A4-422C-8BBC-402F4945321B}">
-  <ds:schemaRefs>
-    <ds:schemaRef ds:uri="http://schemas.openxmlformats.org/officeDocument/2006/bibliography"/>
-  </ds:schemaRefs>
-</ds:datastoreItem>
+<file path=customXml/item4.xml><?xml version="1.0" encoding="utf-8"?>
+<?mso-contentType ?>
+<FormTemplates xmlns="http://schemas.microsoft.com/sharepoint/v3/contenttype/forms">
+  <Display>DocumentLibraryForm</Display>
+  <Edit>DocumentLibraryForm</Edit>
+  <New>DocumentLibraryForm</New>
+</FormTemplates>
 </file>
 
-<file path=customXml/itemProps2.xml><?xml version="1.0" encoding="utf-8"?>
+<file path=customXml/itemProps1.xml><?xml version="1.0" encoding="utf-8"?>
 <ds:datastoreItem xmlns:ds="http://schemas.openxmlformats.org/officeDocument/2006/customXml" ds:itemID="{B7DB2387-C865-4CB6-AFBB-410B5D7B2D7C}">
   <ds:schemaRefs>
     <ds:schemaRef ds:uri="http://schemas.microsoft.com/office/2006/metadata/properties"/>
@@ -7244,15 +7866,15 @@
 </ds:datastoreItem>
 </file>
 
-<file path=customXml/itemProps3.xml><?xml version="1.0" encoding="utf-8"?>
-<ds:datastoreItem xmlns:ds="http://schemas.openxmlformats.org/officeDocument/2006/customXml" ds:itemID="{24C210DD-6F81-4FC6-BFE1-975B2EC53DC4}">
+<file path=customXml/itemProps2.xml><?xml version="1.0" encoding="utf-8"?>
+<ds:datastoreItem xmlns:ds="http://schemas.openxmlformats.org/officeDocument/2006/customXml" ds:itemID="{E35C46A7-D8A4-422C-8BBC-402F4945321B}">
   <ds:schemaRefs>
-    <ds:schemaRef ds:uri="http://schemas.microsoft.com/sharepoint/v3/contenttype/forms"/>
+    <ds:schemaRef ds:uri="http://schemas.openxmlformats.org/officeDocument/2006/bibliography"/>
   </ds:schemaRefs>
 </ds:datastoreItem>
 </file>
 
-<file path=customXml/itemProps4.xml><?xml version="1.0" encoding="utf-8"?>
+<file path=customXml/itemProps3.xml><?xml version="1.0" encoding="utf-8"?>
 <ds:datastoreItem xmlns:ds="http://schemas.openxmlformats.org/officeDocument/2006/customXml" ds:itemID="{14863C25-445C-4D93-B820-9D7C264064E3}">
   <ds:schemaRefs>
     <ds:schemaRef ds:uri="http://schemas.microsoft.com/office/2006/metadata/contentType"/>
@@ -7269,4 +7891,12 @@
     <ds:schemaRef ds:uri="http://schemas.microsoft.com/internal/obd"/>
   </ds:schemaRefs>
 </ds:datastoreItem>
+</file>
+
+<file path=customXml/itemProps4.xml><?xml version="1.0" encoding="utf-8"?>
+<ds:datastoreItem xmlns:ds="http://schemas.openxmlformats.org/officeDocument/2006/customXml" ds:itemID="{24C210DD-6F81-4FC6-BFE1-975B2EC53DC4}">
+  <ds:schemaRefs>
+    <ds:schemaRef ds:uri="http://schemas.microsoft.com/sharepoint/v3/contenttype/forms"/>
+  </ds:schemaRefs>
+</ds:datastoreItem>
 </file>
</xml_diff>